<commit_message>
updating readme documentation to point to correct web links
</commit_message>
<xml_diff>
--- a/Report.docx
+++ b/Report.docx
@@ -33,19 +33,19 @@
         <w:pStyle w:val="Date"/>
       </w:pPr>
       <w:r>
-        <w:t xml:space="preserve">17.</w:t>
+        <w:t xml:space="preserve">11.</w:t>
       </w:r>
       <w:r>
         <w:t xml:space="preserve"> </w:t>
       </w:r>
       <w:r>
-        <w:t xml:space="preserve">January</w:t>
+        <w:t xml:space="preserve">July</w:t>
       </w:r>
       <w:r>
         <w:t xml:space="preserve"> </w:t>
       </w:r>
       <w:r>
-        <w:t xml:space="preserve">2022</w:t>
+        <w:t xml:space="preserve">2025</w:t>
       </w:r>
     </w:p>
     <w:p>
@@ -69,7 +69,7 @@
           <w:rPr>
             <w:rStyle w:val="Lienhypertexte"/>
           </w:rPr>
-          <w:t xml:space="preserve">https://hidefdevo.shinyapps.io/mcrm</w:t>
+          <w:t xml:space="preserve">https://blackbawks.shinyapps.io/mcrm</w:t>
         </w:r>
       </w:hyperlink>
       <w:r>
@@ -83,7 +83,7 @@
           <w:rPr>
             <w:rStyle w:val="Lienhypertexte"/>
           </w:rPr>
-          <w:t xml:space="preserve">https://www.github.com/HiDef-Aerial-Surveying/mCRM</w:t>
+          <w:t xml:space="preserve">https://www.github.com/MarineScotlandScience/mCRM</w:t>
         </w:r>
       </w:hyperlink>
       <w:r>
@@ -103,7 +103,7 @@
           <w:rPr>
             <w:rStyle w:val="Lienhypertexte"/>
           </w:rPr>
-          <w:t xml:space="preserve">https://www.github.com/HiDef-Aerial-Surveying/stochLAB</w:t>
+          <w:t xml:space="preserve">https://www.github.com/MarineScotlandScience/stochLAB</w:t>
         </w:r>
       </w:hyperlink>
       <w:r>
@@ -134,13 +134,11 @@
     </w:p>
     <w:p>
       <w:pPr>
-        <w:sectPr>
+        <w:sectPr w:officer="true">
           <w:type w:val="continuous"/>
-          <w:footerReference xmlns:w="http://schemas.openxmlformats.org/wordprocessingml/2006/main" xmlns:r="http://schemas.openxmlformats.org/officeDocument/2006/relationships" w:type="default" r:id="rId9"/>
-          <w:footerReference xmlns:w="http://schemas.openxmlformats.org/wordprocessingml/2006/main" xmlns:r="http://schemas.openxmlformats.org/officeDocument/2006/relationships" w:type="even" r:id="rId10"/>
           <w:cols/>
-          <w:pgSz xmlns:w="http://schemas.openxmlformats.org/wordprocessingml/2006/main" w:h="16848" w:w="11952" w:orient="portrait"/>
-          <w:pgMar xmlns:w="http://schemas.openxmlformats.org/wordprocessingml/2006/main" w:header="720" w:bottom="1800" w:top="1800" w:right="720" w:left="720" w:footer="720" w:gutter="720"/>
+          <w:pgSz w:h="15840" w:w="12240"/>
+          <w:pgMar w:bottom="1417" w:footer="720" w:gutter="0" w:header="720" w:left="1417" w:right="1417" w:top="1417"/>
         </w:sectPr>
       </w:pPr>
     </w:p>
@@ -164,13 +162,20 @@
     <w:tbl>
       <w:tblPr>
         <w:tblStyle w:val="Table"/>
-        <w:tblW w:type="pct" w:w="0.0"/>
+        <w:tblW w:type="auto" w:w="0"/>
         <w:tblLook w:firstRow="1" w:lastRow="0" w:firstColumn="0" w:lastColumn="0" w:noHBand="0" w:noVBand="0" w:val="0020"/>
+        <w:jc w:val="start"/>
         <w:tblCaption w:val="Pre-breeding collisions"/>
       </w:tblPr>
-      <w:tblGrid/>
+      <w:tblGrid>
+        <w:gridCol w:w="7920"/>
+      </w:tblGrid>
       <w:tr>
+        <w:trPr>
+          <w:tblHeader w:val="true"/>
+        </w:trPr>
         <w:tc>
+          <w:tcPr/>
           <w:p>
             <w:pPr>
               <w:pStyle w:val="Compact"/>
@@ -184,6 +189,7 @@
       </w:tr>
       <w:tr>
         <w:tc>
+          <w:tcPr/>
           <w:p>
             <w:pPr>
               <w:pStyle w:val="Compact"/>
@@ -208,13 +214,20 @@
     <w:tbl>
       <w:tblPr>
         <w:tblStyle w:val="Table"/>
-        <w:tblW w:type="pct" w:w="0.0"/>
+        <w:tblW w:type="auto" w:w="0"/>
         <w:tblLook w:firstRow="1" w:lastRow="0" w:firstColumn="0" w:lastColumn="0" w:noHBand="0" w:noVBand="0" w:val="0020"/>
+        <w:jc w:val="start"/>
         <w:tblCaption w:val="Post-breeding collisions"/>
       </w:tblPr>
-      <w:tblGrid/>
+      <w:tblGrid>
+        <w:gridCol w:w="7920"/>
+      </w:tblGrid>
       <w:tr>
+        <w:trPr>
+          <w:tblHeader w:val="true"/>
+        </w:trPr>
         <w:tc>
+          <w:tcPr/>
           <w:p>
             <w:pPr>
               <w:pStyle w:val="Compact"/>
@@ -228,6 +241,7 @@
       </w:tr>
       <w:tr>
         <w:tc>
+          <w:tcPr/>
           <w:p>
             <w:pPr>
               <w:pStyle w:val="Compact"/>
@@ -252,13 +266,20 @@
     <w:tbl>
       <w:tblPr>
         <w:tblStyle w:val="Table"/>
-        <w:tblW w:type="pct" w:w="0.0"/>
+        <w:tblW w:type="auto" w:w="0"/>
         <w:tblLook w:firstRow="1" w:lastRow="0" w:firstColumn="0" w:lastColumn="0" w:noHBand="0" w:noVBand="0" w:val="0020"/>
+        <w:jc w:val="start"/>
         <w:tblCaption w:val="other season collisions"/>
       </w:tblPr>
-      <w:tblGrid/>
+      <w:tblGrid>
+        <w:gridCol w:w="7920"/>
+      </w:tblGrid>
       <w:tr>
+        <w:trPr>
+          <w:tblHeader w:val="true"/>
+        </w:trPr>
         <w:tc>
+          <w:tcPr/>
           <w:p>
             <w:pPr>
               <w:pStyle w:val="Compact"/>
@@ -272,6 +293,7 @@
       </w:tr>
       <w:tr>
         <w:tc>
+          <w:tcPr/>
           <w:p>
             <w:pPr>
               <w:pStyle w:val="Compact"/>
@@ -296,13 +318,20 @@
     <w:tbl>
       <w:tblPr>
         <w:tblStyle w:val="Table"/>
-        <w:tblW w:type="pct" w:w="0.0"/>
+        <w:tblW w:type="auto" w:w="0"/>
         <w:tblLook w:firstRow="1" w:lastRow="0" w:firstColumn="0" w:lastColumn="0" w:noHBand="0" w:noVBand="0" w:val="0020"/>
+        <w:jc w:val="start"/>
         <w:tblCaption w:val="Cumulative collisions"/>
       </w:tblPr>
-      <w:tblGrid/>
+      <w:tblGrid>
+        <w:gridCol w:w="7920"/>
+      </w:tblGrid>
       <w:tr>
+        <w:trPr>
+          <w:tblHeader w:val="true"/>
+        </w:trPr>
         <w:tc>
+          <w:tcPr/>
           <w:p>
             <w:pPr>
               <w:pStyle w:val="Compact"/>
@@ -316,6 +345,7 @@
       </w:tr>
       <w:tr>
         <w:tc>
+          <w:tcPr/>
           <w:p>
             <w:pPr>
               <w:pStyle w:val="Compact"/>
@@ -330,13 +360,11 @@
     </w:tbl>
     <w:p>
       <w:pPr>
-        <w:sectPr>
+        <w:sectPr w:officer="true">
           <w:pgSz w:h="11906" w:w="16838" w:orient="landscape"/>
-          <w:footerReference xmlns:w="http://schemas.openxmlformats.org/wordprocessingml/2006/main" xmlns:r="http://schemas.openxmlformats.org/officeDocument/2006/relationships" w:type="default" r:id="rId9"/>
-          <w:footerReference xmlns:w="http://schemas.openxmlformats.org/wordprocessingml/2006/main" xmlns:r="http://schemas.openxmlformats.org/officeDocument/2006/relationships" w:type="even" r:id="rId10"/>
           <w:type w:val="oddPage"/>
           <w:cols/>
-          <w:pgMar xmlns:w="http://schemas.openxmlformats.org/wordprocessingml/2006/main" w:header="720" w:bottom="1800" w:top="1800" w:right="720" w:left="720" w:footer="720" w:gutter="720"/>
+          <w:pgMar w:bottom="1417" w:footer="720" w:gutter="0" w:header="720" w:left="1417" w:right="1417" w:top="1417"/>
         </w:sectPr>
       </w:pPr>
     </w:p>
@@ -351,13 +379,13 @@
       </w:r>
     </w:p>
     <w:bookmarkEnd w:id="26"/>
-    <w:sectPr xmlns:w="http://schemas.openxmlformats.org/wordprocessingml/2006/main">
-      <w:pgMar w:header="720" w:bottom="1800" w:top="1800" w:right="720" w:left="720" w:footer="720" w:gutter="720"/>
-      <w:pgSz w:h="16848" w:w="11952" w:orient="portrait"/>
+    <w:sectPr>
+      <w:footerReference r:id="rId10" w:type="even"/>
+      <w:footerReference r:id="rId9" w:type="default"/>
+      <w:pgSz w:h="15840" w:w="12240"/>
+      <w:pgMar w:bottom="1417" w:footer="720" w:gutter="0" w:header="720" w:left="1417" w:right="1417" w:top="1417"/>
+      <w:cols w:space="720"/>
       <w:type w:val="continuous"/>
-      <w:cols/>
-      <w:footerReference xmlns:w="http://schemas.openxmlformats.org/wordprocessingml/2006/main" xmlns:r="http://schemas.openxmlformats.org/officeDocument/2006/relationships" w:type="default" r:id="rId9"/>
-      <w:footerReference xmlns:w="http://schemas.openxmlformats.org/wordprocessingml/2006/main" xmlns:r="http://schemas.openxmlformats.org/officeDocument/2006/relationships" w:type="even" r:id="rId10"/>
     </w:sectPr>
   </w:body>
 </w:document>
@@ -368,7 +396,7 @@
 </file>
 
 <file path=word/footer1.xml><?xml version="1.0" encoding="utf-8"?>
-<w:ftr xmlns:wpc="http://schemas.microsoft.com/office/word/2010/wordprocessingCanvas" xmlns:cx="http://schemas.microsoft.com/office/drawing/2014/chartex" xmlns:cx1="http://schemas.microsoft.com/office/drawing/2015/9/8/chartex" xmlns:cx2="http://schemas.microsoft.com/office/drawing/2015/10/21/chartex" xmlns:cx3="http://schemas.microsoft.com/office/drawing/2016/5/9/chartex" xmlns:cx4="http://schemas.microsoft.com/office/drawing/2016/5/10/chartex" xmlns:cx5="http://schemas.microsoft.com/office/drawing/2016/5/11/chartex" xmlns:cx6="http://schemas.microsoft.com/office/drawing/2016/5/12/chartex" xmlns:cx7="http://schemas.microsoft.com/office/drawing/2016/5/13/chartex" xmlns:cx8="http://schemas.microsoft.com/office/drawing/2016/5/14/chartex" xmlns:mc="http://schemas.openxmlformats.org/markup-compatibility/2006" xmlns:aink="http://schemas.microsoft.com/office/drawing/2016/ink" xmlns:am3d="http://schemas.microsoft.com/office/drawing/2017/model3d" xmlns:o="urn:schemas-microsoft-com:office:office" xmlns:r="http://schemas.openxmlformats.org/officeDocument/2006/relationships" xmlns:m="http://schemas.openxmlformats.org/officeDocument/2006/math" xmlns:v="urn:schemas-microsoft-com:vml" xmlns:wp14="http://schemas.microsoft.com/office/word/2010/wordprocessingDrawing" xmlns:wp="http://schemas.openxmlformats.org/drawingml/2006/wordprocessingDrawing" xmlns:w10="urn:schemas-microsoft-com:office:word" xmlns:w="http://schemas.openxmlformats.org/wordprocessingml/2006/main" xmlns:w14="http://schemas.microsoft.com/office/word/2010/wordml" xmlns:w15="http://schemas.microsoft.com/office/word/2012/wordml" xmlns:w16cid="http://schemas.microsoft.com/office/word/2016/wordml/cid" xmlns:w16se="http://schemas.microsoft.com/office/word/2015/wordml/symex" xmlns:wpg="http://schemas.microsoft.com/office/word/2010/wordprocessingGroup" xmlns:wpi="http://schemas.microsoft.com/office/word/2010/wordprocessingInk" xmlns:wne="http://schemas.microsoft.com/office/word/2006/wordml" xmlns:wps="http://schemas.microsoft.com/office/word/2010/wordprocessingShape" mc:Ignorable="w14 w15 w16se w16cid wp14">
+<w:ftr xmlns:wpc="http://schemas.microsoft.com/office/word/2010/wordprocessingCanvas" xmlns:cx="http://schemas.microsoft.com/office/drawing/2014/chartex" xmlns:cx1="http://schemas.microsoft.com/office/drawing/2015/9/8/chartex" xmlns:cx2="http://schemas.microsoft.com/office/drawing/2015/10/21/chartex" xmlns:cx3="http://schemas.microsoft.com/office/drawing/2016/5/9/chartex" xmlns:cx4="http://schemas.microsoft.com/office/drawing/2016/5/10/chartex" xmlns:cx5="http://schemas.microsoft.com/office/drawing/2016/5/11/chartex" xmlns:cx6="http://schemas.microsoft.com/office/drawing/2016/5/12/chartex" xmlns:cx7="http://schemas.microsoft.com/office/drawing/2016/5/13/chartex" xmlns:cx8="http://schemas.microsoft.com/office/drawing/2016/5/14/chartex" xmlns:mc="http://schemas.openxmlformats.org/markup-compatibility/2006" xmlns:aink="http://schemas.microsoft.com/office/drawing/2016/ink" xmlns:am3d="http://schemas.microsoft.com/office/drawing/2017/model3d" xmlns:o="urn:schemas-microsoft-com:office:office" xmlns:oel="http://schemas.microsoft.com/office/2019/extlst" xmlns:r="http://schemas.openxmlformats.org/officeDocument/2006/relationships" xmlns:m="http://schemas.openxmlformats.org/officeDocument/2006/math" xmlns:v="urn:schemas-microsoft-com:vml" xmlns:wp14="http://schemas.microsoft.com/office/word/2010/wordprocessingDrawing" xmlns:wp="http://schemas.openxmlformats.org/drawingml/2006/wordprocessingDrawing" xmlns:w10="urn:schemas-microsoft-com:office:word" xmlns:w="http://schemas.openxmlformats.org/wordprocessingml/2006/main" xmlns:w14="http://schemas.microsoft.com/office/word/2010/wordml" xmlns:w15="http://schemas.microsoft.com/office/word/2012/wordml" xmlns:w16cex="http://schemas.microsoft.com/office/word/2018/wordml/cex" xmlns:w16cid="http://schemas.microsoft.com/office/word/2016/wordml/cid" xmlns:w16="http://schemas.microsoft.com/office/word/2018/wordml" xmlns:w16sdtdh="http://schemas.microsoft.com/office/word/2020/wordml/sdtdatahash" xmlns:w16se="http://schemas.microsoft.com/office/word/2015/wordml/symex" xmlns:wpg="http://schemas.microsoft.com/office/word/2010/wordprocessingGroup" xmlns:wpi="http://schemas.microsoft.com/office/word/2010/wordprocessingInk" xmlns:wne="http://schemas.microsoft.com/office/word/2006/wordml" xmlns:wps="http://schemas.microsoft.com/office/word/2010/wordprocessingShape" mc:Ignorable="w14 w15 w16se w16cid w16 w16cex w16sdtdh wp14">
   <w:sdt>
     <w:sdtPr>
       <w:rPr>
@@ -380,11 +408,6 @@
         <w:docPartUnique/>
       </w:docPartObj>
     </w:sdtPr>
-    <w:sdtEndPr>
-      <w:rPr>
-        <w:rStyle w:val="Numrodepage"/>
-      </w:rPr>
-    </w:sdtEndPr>
     <w:sdtContent>
       <w:p>
         <w:pPr>
@@ -425,7 +448,7 @@
 </file>
 
 <file path=word/footer2.xml><?xml version="1.0" encoding="utf-8"?>
-<w:ftr xmlns:wpc="http://schemas.microsoft.com/office/word/2010/wordprocessingCanvas" xmlns:cx="http://schemas.microsoft.com/office/drawing/2014/chartex" xmlns:cx1="http://schemas.microsoft.com/office/drawing/2015/9/8/chartex" xmlns:cx2="http://schemas.microsoft.com/office/drawing/2015/10/21/chartex" xmlns:cx3="http://schemas.microsoft.com/office/drawing/2016/5/9/chartex" xmlns:cx4="http://schemas.microsoft.com/office/drawing/2016/5/10/chartex" xmlns:cx5="http://schemas.microsoft.com/office/drawing/2016/5/11/chartex" xmlns:cx6="http://schemas.microsoft.com/office/drawing/2016/5/12/chartex" xmlns:cx7="http://schemas.microsoft.com/office/drawing/2016/5/13/chartex" xmlns:cx8="http://schemas.microsoft.com/office/drawing/2016/5/14/chartex" xmlns:mc="http://schemas.openxmlformats.org/markup-compatibility/2006" xmlns:aink="http://schemas.microsoft.com/office/drawing/2016/ink" xmlns:am3d="http://schemas.microsoft.com/office/drawing/2017/model3d" xmlns:o="urn:schemas-microsoft-com:office:office" xmlns:r="http://schemas.openxmlformats.org/officeDocument/2006/relationships" xmlns:m="http://schemas.openxmlformats.org/officeDocument/2006/math" xmlns:v="urn:schemas-microsoft-com:vml" xmlns:wp14="http://schemas.microsoft.com/office/word/2010/wordprocessingDrawing" xmlns:wp="http://schemas.openxmlformats.org/drawingml/2006/wordprocessingDrawing" xmlns:w10="urn:schemas-microsoft-com:office:word" xmlns:w="http://schemas.openxmlformats.org/wordprocessingml/2006/main" xmlns:w14="http://schemas.microsoft.com/office/word/2010/wordml" xmlns:w15="http://schemas.microsoft.com/office/word/2012/wordml" xmlns:w16cid="http://schemas.microsoft.com/office/word/2016/wordml/cid" xmlns:w16se="http://schemas.microsoft.com/office/word/2015/wordml/symex" xmlns:wpg="http://schemas.microsoft.com/office/word/2010/wordprocessingGroup" xmlns:wpi="http://schemas.microsoft.com/office/word/2010/wordprocessingInk" xmlns:wne="http://schemas.microsoft.com/office/word/2006/wordml" xmlns:wps="http://schemas.microsoft.com/office/word/2010/wordprocessingShape" mc:Ignorable="w14 w15 w16se w16cid wp14">
+<w:ftr xmlns:wpc="http://schemas.microsoft.com/office/word/2010/wordprocessingCanvas" xmlns:cx="http://schemas.microsoft.com/office/drawing/2014/chartex" xmlns:cx1="http://schemas.microsoft.com/office/drawing/2015/9/8/chartex" xmlns:cx2="http://schemas.microsoft.com/office/drawing/2015/10/21/chartex" xmlns:cx3="http://schemas.microsoft.com/office/drawing/2016/5/9/chartex" xmlns:cx4="http://schemas.microsoft.com/office/drawing/2016/5/10/chartex" xmlns:cx5="http://schemas.microsoft.com/office/drawing/2016/5/11/chartex" xmlns:cx6="http://schemas.microsoft.com/office/drawing/2016/5/12/chartex" xmlns:cx7="http://schemas.microsoft.com/office/drawing/2016/5/13/chartex" xmlns:cx8="http://schemas.microsoft.com/office/drawing/2016/5/14/chartex" xmlns:mc="http://schemas.openxmlformats.org/markup-compatibility/2006" xmlns:aink="http://schemas.microsoft.com/office/drawing/2016/ink" xmlns:am3d="http://schemas.microsoft.com/office/drawing/2017/model3d" xmlns:o="urn:schemas-microsoft-com:office:office" xmlns:oel="http://schemas.microsoft.com/office/2019/extlst" xmlns:r="http://schemas.openxmlformats.org/officeDocument/2006/relationships" xmlns:m="http://schemas.openxmlformats.org/officeDocument/2006/math" xmlns:v="urn:schemas-microsoft-com:vml" xmlns:wp14="http://schemas.microsoft.com/office/word/2010/wordprocessingDrawing" xmlns:wp="http://schemas.openxmlformats.org/drawingml/2006/wordprocessingDrawing" xmlns:w10="urn:schemas-microsoft-com:office:word" xmlns:w="http://schemas.openxmlformats.org/wordprocessingml/2006/main" xmlns:w14="http://schemas.microsoft.com/office/word/2010/wordml" xmlns:w15="http://schemas.microsoft.com/office/word/2012/wordml" xmlns:w16cex="http://schemas.microsoft.com/office/word/2018/wordml/cex" xmlns:w16cid="http://schemas.microsoft.com/office/word/2016/wordml/cid" xmlns:w16="http://schemas.microsoft.com/office/word/2018/wordml" xmlns:w16sdtdh="http://schemas.microsoft.com/office/word/2020/wordml/sdtdatahash" xmlns:w16se="http://schemas.microsoft.com/office/word/2015/wordml/symex" xmlns:wpg="http://schemas.microsoft.com/office/word/2010/wordprocessingGroup" xmlns:wpi="http://schemas.microsoft.com/office/word/2010/wordprocessingInk" xmlns:wne="http://schemas.microsoft.com/office/word/2006/wordml" xmlns:wps="http://schemas.microsoft.com/office/word/2010/wordprocessingShape" mc:Ignorable="w14 w15 w16se w16cid w16 w16cex w16sdtdh wp14">
   <w:sdt>
     <w:sdtPr>
       <w:rPr>
@@ -509,8 +532,8 @@
 </file>
 
 <file path=word/numbering.xml><?xml version="1.0" encoding="utf-8"?>
-<w:numbering xmlns:wpc="http://schemas.microsoft.com/office/word/2010/wordprocessingCanvas" xmlns:cx="http://schemas.microsoft.com/office/drawing/2014/chartex" xmlns:cx1="http://schemas.microsoft.com/office/drawing/2015/9/8/chartex" xmlns:cx2="http://schemas.microsoft.com/office/drawing/2015/10/21/chartex" xmlns:cx3="http://schemas.microsoft.com/office/drawing/2016/5/9/chartex" xmlns:cx4="http://schemas.microsoft.com/office/drawing/2016/5/10/chartex" xmlns:cx5="http://schemas.microsoft.com/office/drawing/2016/5/11/chartex" xmlns:cx6="http://schemas.microsoft.com/office/drawing/2016/5/12/chartex" xmlns:cx7="http://schemas.microsoft.com/office/drawing/2016/5/13/chartex" xmlns:cx8="http://schemas.microsoft.com/office/drawing/2016/5/14/chartex" xmlns:mc="http://schemas.openxmlformats.org/markup-compatibility/2006" xmlns:aink="http://schemas.microsoft.com/office/drawing/2016/ink" xmlns:am3d="http://schemas.microsoft.com/office/drawing/2017/model3d" xmlns:o="urn:schemas-microsoft-com:office:office" xmlns:r="http://schemas.openxmlformats.org/officeDocument/2006/relationships" xmlns:m="http://schemas.openxmlformats.org/officeDocument/2006/math" xmlns:v="urn:schemas-microsoft-com:vml" xmlns:wp14="http://schemas.microsoft.com/office/word/2010/wordprocessingDrawing" xmlns:wp="http://schemas.openxmlformats.org/drawingml/2006/wordprocessingDrawing" xmlns:w10="urn:schemas-microsoft-com:office:word" xmlns:w="http://schemas.openxmlformats.org/wordprocessingml/2006/main" xmlns:w14="http://schemas.microsoft.com/office/word/2010/wordml" xmlns:w15="http://schemas.microsoft.com/office/word/2012/wordml" xmlns:w16cid="http://schemas.microsoft.com/office/word/2016/wordml/cid" xmlns:w16se="http://schemas.microsoft.com/office/word/2015/wordml/symex" xmlns:wpg="http://schemas.microsoft.com/office/word/2010/wordprocessingGroup" xmlns:wpi="http://schemas.microsoft.com/office/word/2010/wordprocessingInk" xmlns:wne="http://schemas.microsoft.com/office/word/2006/wordml" xmlns:wps="http://schemas.microsoft.com/office/word/2010/wordprocessingShape" mc:Ignorable="w14 w15 w16se w16cid wp14">
-  <w:abstractNum w:abstractNumId="0" w15:restartNumberingAfterBreak="0">
+<w:numbering xmlns:aink="http://schemas.microsoft.com/office/drawing/2016/ink" xmlns:am3d="http://schemas.microsoft.com/office/drawing/2017/model3d" xmlns:cx="http://schemas.microsoft.com/office/drawing/2014/chartex" xmlns:cx1="http://schemas.microsoft.com/office/drawing/2015/9/8/chartex" xmlns:cx2="http://schemas.microsoft.com/office/drawing/2015/10/21/chartex" xmlns:cx3="http://schemas.microsoft.com/office/drawing/2016/5/9/chartex" xmlns:cx4="http://schemas.microsoft.com/office/drawing/2016/5/10/chartex" xmlns:cx5="http://schemas.microsoft.com/office/drawing/2016/5/11/chartex" xmlns:cx6="http://schemas.microsoft.com/office/drawing/2016/5/12/chartex" xmlns:cx7="http://schemas.microsoft.com/office/drawing/2016/5/13/chartex" xmlns:cx8="http://schemas.microsoft.com/office/drawing/2016/5/14/chartex" xmlns:m="http://schemas.openxmlformats.org/officeDocument/2006/math" xmlns:mc="http://schemas.openxmlformats.org/markup-compatibility/2006" xmlns:o="urn:schemas-microsoft-com:office:office" xmlns:oel="http://schemas.microsoft.com/office/2019/extlst" xmlns:r="http://schemas.openxmlformats.org/officeDocument/2006/relationships" xmlns:v="urn:schemas-microsoft-com:vml" xmlns:w="http://schemas.openxmlformats.org/wordprocessingml/2006/main" xmlns:w10="urn:schemas-microsoft-com:office:word" xmlns:w14="http://schemas.microsoft.com/office/word/2010/wordml" xmlns:w15="http://schemas.microsoft.com/office/word/2012/wordml" xmlns:w16="http://schemas.microsoft.com/office/word/2018/wordml" xmlns:w16cex="http://schemas.microsoft.com/office/word/2018/wordml/cex" xmlns:w16cid="http://schemas.microsoft.com/office/word/2016/wordml/cid" xmlns:w16sdtdh="http://schemas.microsoft.com/office/word/2020/wordml/sdtdatahash" xmlns:w16se="http://schemas.microsoft.com/office/word/2015/wordml/symex" xmlns:wne="http://schemas.microsoft.com/office/word/2006/wordml" xmlns:wp="http://schemas.openxmlformats.org/drawingml/2006/wordprocessingDrawing" xmlns:wp14="http://schemas.microsoft.com/office/word/2010/wordprocessingDrawing" xmlns:wpc="http://schemas.microsoft.com/office/word/2010/wordprocessingCanvas" xmlns:wpg="http://schemas.microsoft.com/office/word/2010/wordprocessingGroup" xmlns:wpi="http://schemas.microsoft.com/office/word/2010/wordprocessingInk" xmlns:wps="http://schemas.microsoft.com/office/word/2010/wordprocessingShape" mc:Ignorable="w14 w15 w16se w16cid w16 w16cex w16sdtdh wp14">
+  <w:abstractNum w15:restartNumberingAfterBreak="0" w:abstractNumId="0">
     <w:nsid w:val="FFFFFF7C"/>
     <w:multiLevelType w:val="singleLevel"/>
     <w:tmpl w:val="72BCF93C"/>
@@ -521,13 +544,13 @@
       <w:lvlJc w:val="left"/>
       <w:pPr>
         <w:tabs>
-          <w:tab w:val="num" w:pos="1492"/>
+          <w:tab w:pos="1492" w:val="num"/>
         </w:tabs>
-        <w:ind w:left="1492" w:hanging="360"/>
+        <w:ind w:hanging="360" w:left="1492"/>
       </w:pPr>
     </w:lvl>
   </w:abstractNum>
-  <w:abstractNum w:abstractNumId="1" w15:restartNumberingAfterBreak="0">
+  <w:abstractNum w15:restartNumberingAfterBreak="0" w:abstractNumId="1">
     <w:nsid w:val="FFFFFF7D"/>
     <w:multiLevelType w:val="singleLevel"/>
     <w:tmpl w:val="DB6426B4"/>
@@ -538,13 +561,13 @@
       <w:lvlJc w:val="left"/>
       <w:pPr>
         <w:tabs>
-          <w:tab w:val="num" w:pos="1209"/>
+          <w:tab w:pos="1209" w:val="num"/>
         </w:tabs>
-        <w:ind w:left="1209" w:hanging="360"/>
+        <w:ind w:hanging="360" w:left="1209"/>
       </w:pPr>
     </w:lvl>
   </w:abstractNum>
-  <w:abstractNum w:abstractNumId="2" w15:restartNumberingAfterBreak="0">
+  <w:abstractNum w15:restartNumberingAfterBreak="0" w:abstractNumId="2">
     <w:nsid w:val="FFFFFF7E"/>
     <w:multiLevelType w:val="singleLevel"/>
     <w:tmpl w:val="980EB69C"/>
@@ -555,13 +578,13 @@
       <w:lvlJc w:val="left"/>
       <w:pPr>
         <w:tabs>
-          <w:tab w:val="num" w:pos="926"/>
+          <w:tab w:pos="926" w:val="num"/>
         </w:tabs>
-        <w:ind w:left="926" w:hanging="360"/>
+        <w:ind w:hanging="360" w:left="926"/>
       </w:pPr>
     </w:lvl>
   </w:abstractNum>
-  <w:abstractNum w:abstractNumId="3" w15:restartNumberingAfterBreak="0">
+  <w:abstractNum w15:restartNumberingAfterBreak="0" w:abstractNumId="3">
     <w:nsid w:val="FFFFFF7F"/>
     <w:multiLevelType w:val="singleLevel"/>
     <w:tmpl w:val="428C5C96"/>
@@ -572,13 +595,13 @@
       <w:lvlJc w:val="left"/>
       <w:pPr>
         <w:tabs>
-          <w:tab w:val="num" w:pos="643"/>
+          <w:tab w:pos="643" w:val="num"/>
         </w:tabs>
-        <w:ind w:left="643" w:hanging="360"/>
+        <w:ind w:hanging="360" w:left="643"/>
       </w:pPr>
     </w:lvl>
   </w:abstractNum>
-  <w:abstractNum w:abstractNumId="4" w15:restartNumberingAfterBreak="0">
+  <w:abstractNum w15:restartNumberingAfterBreak="0" w:abstractNumId="4">
     <w:nsid w:val="FFFFFF80"/>
     <w:multiLevelType w:val="singleLevel"/>
     <w:tmpl w:val="034A7C7C"/>
@@ -589,16 +612,16 @@
       <w:lvlJc w:val="left"/>
       <w:pPr>
         <w:tabs>
-          <w:tab w:val="num" w:pos="1492"/>
+          <w:tab w:pos="1492" w:val="num"/>
         </w:tabs>
-        <w:ind w:left="1492" w:hanging="360"/>
+        <w:ind w:hanging="360" w:left="1492"/>
       </w:pPr>
       <w:rPr>
-        <w:rFonts w:ascii="Symbol" w:hAnsi="Symbol" w:cs="Symbol" w:hint="default"/>
+        <w:rFonts w:ascii="Symbol" w:cs="Symbol" w:hAnsi="Symbol" w:hint="default"/>
       </w:rPr>
     </w:lvl>
   </w:abstractNum>
-  <w:abstractNum w:abstractNumId="5" w15:restartNumberingAfterBreak="0">
+  <w:abstractNum w15:restartNumberingAfterBreak="0" w:abstractNumId="5">
     <w:nsid w:val="FFFFFF81"/>
     <w:multiLevelType w:val="singleLevel"/>
     <w:tmpl w:val="A412B48C"/>
@@ -609,16 +632,16 @@
       <w:lvlJc w:val="left"/>
       <w:pPr>
         <w:tabs>
-          <w:tab w:val="num" w:pos="1209"/>
+          <w:tab w:pos="1209" w:val="num"/>
         </w:tabs>
-        <w:ind w:left="1209" w:hanging="360"/>
+        <w:ind w:hanging="360" w:left="1209"/>
       </w:pPr>
       <w:rPr>
         <w:rFonts w:ascii="Symbol" w:hAnsi="Symbol" w:hint="default"/>
       </w:rPr>
     </w:lvl>
   </w:abstractNum>
-  <w:abstractNum w:abstractNumId="6" w15:restartNumberingAfterBreak="0">
+  <w:abstractNum w15:restartNumberingAfterBreak="0" w:abstractNumId="6">
     <w:nsid w:val="FFFFFF82"/>
     <w:multiLevelType w:val="singleLevel"/>
     <w:tmpl w:val="66680BDE"/>
@@ -629,16 +652,16 @@
       <w:lvlJc w:val="left"/>
       <w:pPr>
         <w:tabs>
-          <w:tab w:val="num" w:pos="926"/>
+          <w:tab w:pos="926" w:val="num"/>
         </w:tabs>
-        <w:ind w:left="926" w:hanging="360"/>
+        <w:ind w:hanging="360" w:left="926"/>
       </w:pPr>
       <w:rPr>
         <w:rFonts w:ascii="Symbol" w:hAnsi="Symbol" w:hint="default"/>
       </w:rPr>
     </w:lvl>
   </w:abstractNum>
-  <w:abstractNum w:abstractNumId="7" w15:restartNumberingAfterBreak="0">
+  <w:abstractNum w15:restartNumberingAfterBreak="0" w:abstractNumId="7">
     <w:nsid w:val="FFFFFF83"/>
     <w:multiLevelType w:val="singleLevel"/>
     <w:tmpl w:val="2FD21302"/>
@@ -649,16 +672,16 @@
       <w:lvlJc w:val="left"/>
       <w:pPr>
         <w:tabs>
-          <w:tab w:val="num" w:pos="643"/>
+          <w:tab w:pos="643" w:val="num"/>
         </w:tabs>
-        <w:ind w:left="643" w:hanging="360"/>
+        <w:ind w:hanging="360" w:left="643"/>
       </w:pPr>
       <w:rPr>
         <w:rFonts w:ascii="Symbol" w:hAnsi="Symbol" w:hint="default"/>
       </w:rPr>
     </w:lvl>
   </w:abstractNum>
-  <w:abstractNum w:abstractNumId="8" w15:restartNumberingAfterBreak="0">
+  <w:abstractNum w15:restartNumberingAfterBreak="0" w:abstractNumId="8">
     <w:nsid w:val="FFFFFF88"/>
     <w:multiLevelType w:val="singleLevel"/>
     <w:tmpl w:val="F5AE942E"/>
@@ -669,13 +692,13 @@
       <w:lvlJc w:val="left"/>
       <w:pPr>
         <w:tabs>
-          <w:tab w:val="num" w:pos="360"/>
+          <w:tab w:pos="360" w:val="num"/>
         </w:tabs>
-        <w:ind w:left="360" w:hanging="360"/>
+        <w:ind w:hanging="360" w:left="360"/>
       </w:pPr>
     </w:lvl>
   </w:abstractNum>
-  <w:abstractNum w:abstractNumId="9" w15:restartNumberingAfterBreak="0">
+  <w:abstractNum w15:restartNumberingAfterBreak="0" w:abstractNumId="9">
     <w:nsid w:val="FFFFFF89"/>
     <w:multiLevelType w:val="singleLevel"/>
     <w:tmpl w:val="09B4C3AA"/>
@@ -686,22 +709,22 @@
       <w:lvlJc w:val="left"/>
       <w:pPr>
         <w:tabs>
-          <w:tab w:val="num" w:pos="360"/>
+          <w:tab w:pos="360" w:val="num"/>
         </w:tabs>
-        <w:ind w:left="360" w:hanging="360"/>
+        <w:ind w:hanging="360" w:left="360"/>
       </w:pPr>
       <w:rPr>
         <w:rFonts w:ascii="Symbol" w:hAnsi="Symbol" w:hint="default"/>
       </w:rPr>
     </w:lvl>
   </w:abstractNum>
-  <w:abstractNum w:abstractNumId="10" w15:restartNumberingAfterBreak="0">
+  <w:abstractNum w15:restartNumberingAfterBreak="0" w:abstractNumId="10">
     <w:nsid w:val="0BC657B3"/>
     <w:multiLevelType w:val="multilevel"/>
     <w:tmpl w:val="040C001D"/>
     <w:numStyleLink w:val="Defaultul"/>
   </w:abstractNum>
-  <w:abstractNum w:abstractNumId="11" w15:restartNumberingAfterBreak="0">
+  <w:abstractNum w15:restartNumberingAfterBreak="0" w:abstractNumId="11">
     <w:nsid w:val="15370A07"/>
     <w:multiLevelType w:val="multilevel"/>
     <w:tmpl w:val="040C001D"/>
@@ -711,7 +734,7 @@
       <w:lvlText w:val="%1)"/>
       <w:lvlJc w:val="left"/>
       <w:pPr>
-        <w:ind w:left="360" w:hanging="360"/>
+        <w:ind w:hanging="360" w:left="360"/>
       </w:pPr>
     </w:lvl>
     <w:lvl w:ilvl="1">
@@ -720,7 +743,7 @@
       <w:lvlText w:val="%2)"/>
       <w:lvlJc w:val="left"/>
       <w:pPr>
-        <w:ind w:left="720" w:hanging="360"/>
+        <w:ind w:hanging="360" w:left="720"/>
       </w:pPr>
     </w:lvl>
     <w:lvl w:ilvl="2">
@@ -729,7 +752,7 @@
       <w:lvlText w:val="%3)"/>
       <w:lvlJc w:val="left"/>
       <w:pPr>
-        <w:ind w:left="1080" w:hanging="360"/>
+        <w:ind w:hanging="360" w:left="1080"/>
       </w:pPr>
     </w:lvl>
     <w:lvl w:ilvl="3">
@@ -738,7 +761,7 @@
       <w:lvlText w:val="(%4)"/>
       <w:lvlJc w:val="left"/>
       <w:pPr>
-        <w:ind w:left="1440" w:hanging="360"/>
+        <w:ind w:hanging="360" w:left="1440"/>
       </w:pPr>
     </w:lvl>
     <w:lvl w:ilvl="4">
@@ -747,7 +770,7 @@
       <w:lvlText w:val="(%5)"/>
       <w:lvlJc w:val="left"/>
       <w:pPr>
-        <w:ind w:left="1800" w:hanging="360"/>
+        <w:ind w:hanging="360" w:left="1800"/>
       </w:pPr>
     </w:lvl>
     <w:lvl w:ilvl="5">
@@ -756,7 +779,7 @@
       <w:lvlText w:val="(%6)"/>
       <w:lvlJc w:val="left"/>
       <w:pPr>
-        <w:ind w:left="2160" w:hanging="360"/>
+        <w:ind w:hanging="360" w:left="2160"/>
       </w:pPr>
     </w:lvl>
     <w:lvl w:ilvl="6">
@@ -765,7 +788,7 @@
       <w:lvlText w:val="%7."/>
       <w:lvlJc w:val="left"/>
       <w:pPr>
-        <w:ind w:left="2520" w:hanging="360"/>
+        <w:ind w:hanging="360" w:left="2520"/>
       </w:pPr>
     </w:lvl>
     <w:lvl w:ilvl="7">
@@ -774,7 +797,7 @@
       <w:lvlText w:val="%8."/>
       <w:lvlJc w:val="left"/>
       <w:pPr>
-        <w:ind w:left="2880" w:hanging="360"/>
+        <w:ind w:hanging="360" w:left="2880"/>
       </w:pPr>
     </w:lvl>
     <w:lvl w:ilvl="8">
@@ -783,11 +806,11 @@
       <w:lvlText w:val="%9."/>
       <w:lvlJc w:val="left"/>
       <w:pPr>
-        <w:ind w:left="3240" w:hanging="360"/>
+        <w:ind w:hanging="360" w:left="3240"/>
       </w:pPr>
     </w:lvl>
   </w:abstractNum>
-  <w:abstractNum w:abstractNumId="12" w15:restartNumberingAfterBreak="0">
+  <w:abstractNum w15:restartNumberingAfterBreak="0" w:abstractNumId="12">
     <w:nsid w:val="170CD2DE"/>
     <w:multiLevelType w:val="multilevel"/>
     <w:tmpl w:val="A94065D6"/>
@@ -797,9 +820,9 @@
       <w:lvlJc w:val="left"/>
       <w:pPr>
         <w:tabs>
-          <w:tab w:val="num" w:pos="0"/>
+          <w:tab w:pos="0" w:val="num"/>
         </w:tabs>
-        <w:ind w:left="480" w:hanging="480"/>
+        <w:ind w:hanging="480" w:left="480"/>
       </w:pPr>
     </w:lvl>
     <w:lvl w:ilvl="1">
@@ -808,9 +831,9 @@
       <w:lvlJc w:val="left"/>
       <w:pPr>
         <w:tabs>
-          <w:tab w:val="num" w:pos="720"/>
+          <w:tab w:pos="720" w:val="num"/>
         </w:tabs>
-        <w:ind w:left="1200" w:hanging="480"/>
+        <w:ind w:hanging="480" w:left="1200"/>
       </w:pPr>
     </w:lvl>
     <w:lvl w:ilvl="2">
@@ -819,9 +842,9 @@
       <w:lvlJc w:val="left"/>
       <w:pPr>
         <w:tabs>
-          <w:tab w:val="num" w:pos="1440"/>
+          <w:tab w:pos="1440" w:val="num"/>
         </w:tabs>
-        <w:ind w:left="1920" w:hanging="480"/>
+        <w:ind w:hanging="480" w:left="1920"/>
       </w:pPr>
     </w:lvl>
     <w:lvl w:ilvl="3">
@@ -830,9 +853,9 @@
       <w:lvlJc w:val="left"/>
       <w:pPr>
         <w:tabs>
-          <w:tab w:val="num" w:pos="2160"/>
+          <w:tab w:pos="2160" w:val="num"/>
         </w:tabs>
-        <w:ind w:left="2640" w:hanging="480"/>
+        <w:ind w:hanging="480" w:left="2640"/>
       </w:pPr>
     </w:lvl>
     <w:lvl w:ilvl="4">
@@ -841,9 +864,9 @@
       <w:lvlJc w:val="left"/>
       <w:pPr>
         <w:tabs>
-          <w:tab w:val="num" w:pos="2880"/>
+          <w:tab w:pos="2880" w:val="num"/>
         </w:tabs>
-        <w:ind w:left="3360" w:hanging="480"/>
+        <w:ind w:hanging="480" w:left="3360"/>
       </w:pPr>
     </w:lvl>
     <w:lvl w:ilvl="5">
@@ -852,9 +875,9 @@
       <w:lvlJc w:val="left"/>
       <w:pPr>
         <w:tabs>
-          <w:tab w:val="num" w:pos="3600"/>
+          <w:tab w:pos="3600" w:val="num"/>
         </w:tabs>
-        <w:ind w:left="4080" w:hanging="480"/>
+        <w:ind w:hanging="480" w:left="4080"/>
       </w:pPr>
     </w:lvl>
     <w:lvl w:ilvl="6">
@@ -863,9 +886,9 @@
       <w:lvlJc w:val="left"/>
       <w:pPr>
         <w:tabs>
-          <w:tab w:val="num" w:pos="4320"/>
+          <w:tab w:pos="4320" w:val="num"/>
         </w:tabs>
-        <w:ind w:left="4800" w:hanging="480"/>
+        <w:ind w:hanging="480" w:left="4800"/>
       </w:pPr>
     </w:lvl>
     <w:lvl w:ilvl="7">
@@ -874,9 +897,9 @@
       <w:lvlJc w:val="left"/>
       <w:pPr>
         <w:tabs>
-          <w:tab w:val="num" w:pos="5040"/>
+          <w:tab w:pos="5040" w:val="num"/>
         </w:tabs>
-        <w:ind w:left="5520" w:hanging="480"/>
+        <w:ind w:hanging="480" w:left="5520"/>
       </w:pPr>
     </w:lvl>
     <w:lvl w:ilvl="8">
@@ -885,13 +908,13 @@
       <w:lvlJc w:val="left"/>
       <w:pPr>
         <w:tabs>
-          <w:tab w:val="num" w:pos="5760"/>
+          <w:tab w:pos="5760" w:val="num"/>
         </w:tabs>
-        <w:ind w:left="6240" w:hanging="480"/>
+        <w:ind w:hanging="480" w:left="6240"/>
       </w:pPr>
     </w:lvl>
   </w:abstractNum>
-  <w:abstractNum w:abstractNumId="13" w15:restartNumberingAfterBreak="0">
+  <w:abstractNum w15:restartNumberingAfterBreak="0" w:abstractNumId="13">
     <w:nsid w:val="1A8E7783"/>
     <w:multiLevelType w:val="multilevel"/>
     <w:tmpl w:val="745A1C10"/>
@@ -901,7 +924,7 @@
       <w:lvlText w:val="%1."/>
       <w:lvlJc w:val="left"/>
       <w:pPr>
-        <w:ind w:left="360" w:hanging="360"/>
+        <w:ind w:hanging="360" w:left="360"/>
       </w:pPr>
     </w:lvl>
     <w:lvl w:ilvl="1">
@@ -910,7 +933,7 @@
       <w:lvlText w:val="%1.%2."/>
       <w:lvlJc w:val="left"/>
       <w:pPr>
-        <w:ind w:left="792" w:hanging="432"/>
+        <w:ind w:hanging="432" w:left="792"/>
       </w:pPr>
     </w:lvl>
     <w:lvl w:ilvl="2">
@@ -919,7 +942,7 @@
       <w:lvlText w:val="%1.%2.%3."/>
       <w:lvlJc w:val="left"/>
       <w:pPr>
-        <w:ind w:left="1224" w:hanging="504"/>
+        <w:ind w:hanging="504" w:left="1224"/>
       </w:pPr>
     </w:lvl>
     <w:lvl w:ilvl="3">
@@ -928,7 +951,7 @@
       <w:lvlText w:val="%1.%2.%3.%4."/>
       <w:lvlJc w:val="left"/>
       <w:pPr>
-        <w:ind w:left="1728" w:hanging="648"/>
+        <w:ind w:hanging="648" w:left="1728"/>
       </w:pPr>
     </w:lvl>
     <w:lvl w:ilvl="4">
@@ -937,7 +960,7 @@
       <w:lvlText w:val="%1.%2.%3.%4.%5."/>
       <w:lvlJc w:val="left"/>
       <w:pPr>
-        <w:ind w:left="2232" w:hanging="792"/>
+        <w:ind w:hanging="792" w:left="2232"/>
       </w:pPr>
     </w:lvl>
     <w:lvl w:ilvl="5">
@@ -946,7 +969,7 @@
       <w:lvlText w:val="%1.%2.%3.%4.%5.%6."/>
       <w:lvlJc w:val="left"/>
       <w:pPr>
-        <w:ind w:left="2736" w:hanging="936"/>
+        <w:ind w:hanging="936" w:left="2736"/>
       </w:pPr>
     </w:lvl>
     <w:lvl w:ilvl="6">
@@ -955,7 +978,7 @@
       <w:lvlText w:val="%1.%2.%3.%4.%5.%6.%7."/>
       <w:lvlJc w:val="left"/>
       <w:pPr>
-        <w:ind w:left="3240" w:hanging="1080"/>
+        <w:ind w:hanging="1080" w:left="3240"/>
       </w:pPr>
     </w:lvl>
     <w:lvl w:ilvl="7">
@@ -964,7 +987,7 @@
       <w:lvlText w:val="%1.%2.%3.%4.%5.%6.%7.%8."/>
       <w:lvlJc w:val="left"/>
       <w:pPr>
-        <w:ind w:left="3744" w:hanging="1224"/>
+        <w:ind w:hanging="1224" w:left="3744"/>
       </w:pPr>
     </w:lvl>
     <w:lvl w:ilvl="8">
@@ -973,11 +996,11 @@
       <w:lvlText w:val="%1.%2.%3.%4.%5.%6.%7.%8.%9."/>
       <w:lvlJc w:val="left"/>
       <w:pPr>
-        <w:ind w:left="4320" w:hanging="1440"/>
+        <w:ind w:hanging="1440" w:left="4320"/>
       </w:pPr>
     </w:lvl>
   </w:abstractNum>
-  <w:abstractNum w:abstractNumId="14" w15:restartNumberingAfterBreak="0">
+  <w:abstractNum w15:restartNumberingAfterBreak="0" w:abstractNumId="14">
     <w:nsid w:val="249510A6"/>
     <w:multiLevelType w:val="multilevel"/>
     <w:tmpl w:val="439AF720"/>
@@ -987,7 +1010,7 @@
       <w:lvlText w:val="%1."/>
       <w:lvlJc w:val="left"/>
       <w:pPr>
-        <w:ind w:left="360" w:hanging="360"/>
+        <w:ind w:hanging="360" w:left="360"/>
       </w:pPr>
     </w:lvl>
     <w:lvl w:ilvl="1">
@@ -996,7 +1019,7 @@
       <w:lvlText w:val="%1.%2."/>
       <w:lvlJc w:val="left"/>
       <w:pPr>
-        <w:ind w:left="792" w:hanging="432"/>
+        <w:ind w:hanging="432" w:left="792"/>
       </w:pPr>
     </w:lvl>
     <w:lvl w:ilvl="2">
@@ -1005,7 +1028,7 @@
       <w:lvlText w:val="%1.%2.%3."/>
       <w:lvlJc w:val="left"/>
       <w:pPr>
-        <w:ind w:left="1224" w:hanging="504"/>
+        <w:ind w:hanging="504" w:left="1224"/>
       </w:pPr>
     </w:lvl>
     <w:lvl w:ilvl="3">
@@ -1014,7 +1037,7 @@
       <w:lvlText w:val="%1.%2.%3.%4."/>
       <w:lvlJc w:val="left"/>
       <w:pPr>
-        <w:ind w:left="1728" w:hanging="648"/>
+        <w:ind w:hanging="648" w:left="1728"/>
       </w:pPr>
     </w:lvl>
     <w:lvl w:ilvl="4">
@@ -1023,7 +1046,7 @@
       <w:lvlText w:val="%1.%2.%3.%4.%5."/>
       <w:lvlJc w:val="left"/>
       <w:pPr>
-        <w:ind w:left="2232" w:hanging="792"/>
+        <w:ind w:hanging="792" w:left="2232"/>
       </w:pPr>
     </w:lvl>
     <w:lvl w:ilvl="5">
@@ -1032,7 +1055,7 @@
       <w:lvlText w:val="%1.%2.%3.%4.%5.%6."/>
       <w:lvlJc w:val="left"/>
       <w:pPr>
-        <w:ind w:left="2736" w:hanging="936"/>
+        <w:ind w:hanging="936" w:left="2736"/>
       </w:pPr>
     </w:lvl>
     <w:lvl w:ilvl="6">
@@ -1041,7 +1064,7 @@
       <w:lvlText w:val="%1.%2.%3.%4.%5.%6.%7."/>
       <w:lvlJc w:val="left"/>
       <w:pPr>
-        <w:ind w:left="3240" w:hanging="1080"/>
+        <w:ind w:hanging="1080" w:left="3240"/>
       </w:pPr>
     </w:lvl>
     <w:lvl w:ilvl="7">
@@ -1050,7 +1073,7 @@
       <w:lvlText w:val="%1.%2.%3.%4.%5.%6.%7.%8."/>
       <w:lvlJc w:val="left"/>
       <w:pPr>
-        <w:ind w:left="3744" w:hanging="1224"/>
+        <w:ind w:hanging="1224" w:left="3744"/>
       </w:pPr>
     </w:lvl>
     <w:lvl w:ilvl="8">
@@ -1059,11 +1082,11 @@
       <w:lvlText w:val="%1.%2.%3.%4.%5.%6.%7.%8.%9."/>
       <w:lvlJc w:val="left"/>
       <w:pPr>
-        <w:ind w:left="4320" w:hanging="1440"/>
+        <w:ind w:hanging="1440" w:left="4320"/>
       </w:pPr>
     </w:lvl>
   </w:abstractNum>
-  <w:abstractNum w:abstractNumId="15" w15:restartNumberingAfterBreak="0">
+  <w:abstractNum w15:restartNumberingAfterBreak="0" w:abstractNumId="15">
     <w:nsid w:val="25B42E34"/>
     <w:multiLevelType w:val="multilevel"/>
     <w:tmpl w:val="040C001D"/>
@@ -1074,11 +1097,11 @@
       <w:lvlText w:val="•"/>
       <w:lvlJc w:val="left"/>
       <w:pPr>
-        <w:ind w:left="360" w:hanging="360"/>
+        <w:ind w:hanging="360" w:left="360"/>
       </w:pPr>
       <w:rPr>
-        <w:rFonts w:ascii="Times New Roman" w:hAnsi="Times New Roman" w:cs="Times New Roman" w:hint="default"/>
-        <w:color w:val="943634" w:themeColor="accent2" w:themeShade="BF"/>
+        <w:rFonts w:ascii="Times New Roman" w:cs="Times New Roman" w:hAnsi="Times New Roman" w:hint="default"/>
+        <w:color w:themeColor="accent2" w:themeShade="BF" w:val="943634"/>
         <w:sz w:val="40"/>
       </w:rPr>
     </w:lvl>
@@ -1088,10 +1111,10 @@
       <w:lvlText w:val=""/>
       <w:lvlJc w:val="left"/>
       <w:pPr>
-        <w:ind w:left="720" w:hanging="360"/>
+        <w:ind w:hanging="360" w:left="720"/>
       </w:pPr>
       <w:rPr>
-        <w:rFonts w:ascii="Symbol" w:hAnsi="Symbol" w:cs="Times New Roman" w:hint="default"/>
+        <w:rFonts w:ascii="Symbol" w:cs="Times New Roman" w:hAnsi="Symbol" w:hint="default"/>
         <w:color w:val="FF0000"/>
         <w:sz w:val="24"/>
       </w:rPr>
@@ -1102,11 +1125,11 @@
       <w:lvlText w:val=""/>
       <w:lvlJc w:val="left"/>
       <w:pPr>
-        <w:ind w:left="1080" w:hanging="360"/>
+        <w:ind w:hanging="360" w:left="1080"/>
       </w:pPr>
       <w:rPr>
-        <w:rFonts w:ascii="Symbol" w:hAnsi="Symbol" w:cs="Times New Roman" w:hint="default"/>
-        <w:color w:val="92CDDC" w:themeColor="accent5" w:themeTint="99"/>
+        <w:rFonts w:ascii="Symbol" w:cs="Times New Roman" w:hAnsi="Symbol" w:hint="default"/>
+        <w:color w:themeColor="accent5" w:themeTint="99" w:val="92CDDC"/>
         <w:sz w:val="24"/>
       </w:rPr>
     </w:lvl>
@@ -1116,11 +1139,11 @@
       <w:lvlText w:val="à"/>
       <w:lvlJc w:val="left"/>
       <w:pPr>
-        <w:ind w:left="1440" w:hanging="360"/>
+        <w:ind w:hanging="360" w:left="1440"/>
       </w:pPr>
       <w:rPr>
-        <w:rFonts w:ascii="Wingdings" w:hAnsi="Wingdings" w:cs="Times New Roman" w:hint="default"/>
-        <w:color w:val="000000" w:themeColor="text1"/>
+        <w:rFonts w:ascii="Wingdings" w:cs="Times New Roman" w:hAnsi="Wingdings" w:hint="default"/>
+        <w:color w:themeColor="text1" w:val="000000"/>
       </w:rPr>
     </w:lvl>
     <w:lvl w:ilvl="4">
@@ -1129,7 +1152,7 @@
       <w:lvlText w:val="(%5)"/>
       <w:lvlJc w:val="left"/>
       <w:pPr>
-        <w:ind w:left="1800" w:hanging="360"/>
+        <w:ind w:hanging="360" w:left="1800"/>
       </w:pPr>
     </w:lvl>
     <w:lvl w:ilvl="5">
@@ -1138,7 +1161,7 @@
       <w:lvlText w:val="(%6)"/>
       <w:lvlJc w:val="left"/>
       <w:pPr>
-        <w:ind w:left="2160" w:hanging="360"/>
+        <w:ind w:hanging="360" w:left="2160"/>
       </w:pPr>
     </w:lvl>
     <w:lvl w:ilvl="6">
@@ -1147,7 +1170,7 @@
       <w:lvlText w:val="%7."/>
       <w:lvlJc w:val="left"/>
       <w:pPr>
-        <w:ind w:left="2520" w:hanging="360"/>
+        <w:ind w:hanging="360" w:left="2520"/>
       </w:pPr>
     </w:lvl>
     <w:lvl w:ilvl="7">
@@ -1156,7 +1179,7 @@
       <w:lvlText w:val="%8."/>
       <w:lvlJc w:val="left"/>
       <w:pPr>
-        <w:ind w:left="2880" w:hanging="360"/>
+        <w:ind w:hanging="360" w:left="2880"/>
       </w:pPr>
     </w:lvl>
     <w:lvl w:ilvl="8">
@@ -1165,17 +1188,17 @@
       <w:lvlText w:val="%9."/>
       <w:lvlJc w:val="left"/>
       <w:pPr>
-        <w:ind w:left="3240" w:hanging="360"/>
+        <w:ind w:hanging="360" w:left="3240"/>
       </w:pPr>
     </w:lvl>
   </w:abstractNum>
-  <w:abstractNum w:abstractNumId="16" w15:restartNumberingAfterBreak="0">
+  <w:abstractNum w15:restartNumberingAfterBreak="0" w:abstractNumId="16">
     <w:nsid w:val="289B7C2A"/>
     <w:multiLevelType w:val="multilevel"/>
     <w:tmpl w:val="4B88F872"/>
     <w:numStyleLink w:val="Defaultol"/>
   </w:abstractNum>
-  <w:abstractNum w:abstractNumId="17" w15:restartNumberingAfterBreak="0">
+  <w:abstractNum w15:restartNumberingAfterBreak="0" w:abstractNumId="17">
     <w:nsid w:val="324A70B7"/>
     <w:multiLevelType w:val="multilevel"/>
     <w:tmpl w:val="4B88F872"/>
@@ -1186,7 +1209,7 @@
       <w:lvlText w:val="%1."/>
       <w:lvlJc w:val="left"/>
       <w:pPr>
-        <w:ind w:left="360" w:hanging="360"/>
+        <w:ind w:hanging="360" w:left="360"/>
       </w:pPr>
     </w:lvl>
     <w:lvl w:ilvl="1">
@@ -1195,7 +1218,7 @@
       <w:lvlText w:val="%1.%2."/>
       <w:lvlJc w:val="left"/>
       <w:pPr>
-        <w:ind w:left="792" w:hanging="432"/>
+        <w:ind w:hanging="432" w:left="792"/>
       </w:pPr>
     </w:lvl>
     <w:lvl w:ilvl="2">
@@ -1204,7 +1227,7 @@
       <w:lvlText w:val="%1.%2.%3."/>
       <w:lvlJc w:val="left"/>
       <w:pPr>
-        <w:ind w:left="1224" w:hanging="504"/>
+        <w:ind w:hanging="504" w:left="1224"/>
       </w:pPr>
     </w:lvl>
     <w:lvl w:ilvl="3">
@@ -1213,7 +1236,7 @@
       <w:lvlText w:val="%1.%2.%3.%4."/>
       <w:lvlJc w:val="left"/>
       <w:pPr>
-        <w:ind w:left="1728" w:hanging="648"/>
+        <w:ind w:hanging="648" w:left="1728"/>
       </w:pPr>
     </w:lvl>
     <w:lvl w:ilvl="4">
@@ -1222,7 +1245,7 @@
       <w:lvlText w:val="%1.%2.%3.%4.%5."/>
       <w:lvlJc w:val="left"/>
       <w:pPr>
-        <w:ind w:left="2232" w:hanging="792"/>
+        <w:ind w:hanging="792" w:left="2232"/>
       </w:pPr>
     </w:lvl>
     <w:lvl w:ilvl="5">
@@ -1231,7 +1254,7 @@
       <w:lvlText w:val="%1.%2.%3.%4.%5.%6."/>
       <w:lvlJc w:val="left"/>
       <w:pPr>
-        <w:ind w:left="2736" w:hanging="936"/>
+        <w:ind w:hanging="936" w:left="2736"/>
       </w:pPr>
     </w:lvl>
     <w:lvl w:ilvl="6">
@@ -1240,7 +1263,7 @@
       <w:lvlText w:val="%1.%2.%3.%4.%5.%6.%7."/>
       <w:lvlJc w:val="left"/>
       <w:pPr>
-        <w:ind w:left="3240" w:hanging="1080"/>
+        <w:ind w:hanging="1080" w:left="3240"/>
       </w:pPr>
     </w:lvl>
     <w:lvl w:ilvl="7">
@@ -1249,7 +1272,7 @@
       <w:lvlText w:val="%1.%2.%3.%4.%5.%6.%7.%8."/>
       <w:lvlJc w:val="left"/>
       <w:pPr>
-        <w:ind w:left="3744" w:hanging="1224"/>
+        <w:ind w:hanging="1224" w:left="3744"/>
       </w:pPr>
     </w:lvl>
     <w:lvl w:ilvl="8">
@@ -1258,11 +1281,11 @@
       <w:lvlText w:val="%1.%2.%3.%4.%5.%6.%7.%8.%9."/>
       <w:lvlJc w:val="left"/>
       <w:pPr>
-        <w:ind w:left="4320" w:hanging="1440"/>
+        <w:ind w:hanging="1440" w:left="4320"/>
       </w:pPr>
     </w:lvl>
   </w:abstractNum>
-  <w:abstractNum w:abstractNumId="18" w15:restartNumberingAfterBreak="0">
+  <w:abstractNum w15:restartNumberingAfterBreak="0" w:abstractNumId="18">
     <w:nsid w:val="3A441560"/>
     <w:multiLevelType w:val="multilevel"/>
     <w:tmpl w:val="B1F2FF90"/>
@@ -1272,7 +1295,7 @@
       <w:lvlText w:val="%1."/>
       <w:lvlJc w:val="left"/>
       <w:pPr>
-        <w:ind w:left="360" w:hanging="360"/>
+        <w:ind w:hanging="360" w:left="360"/>
       </w:pPr>
     </w:lvl>
     <w:lvl w:ilvl="1">
@@ -1281,7 +1304,7 @@
       <w:lvlText w:val="%1.%2."/>
       <w:lvlJc w:val="left"/>
       <w:pPr>
-        <w:ind w:left="792" w:hanging="432"/>
+        <w:ind w:hanging="432" w:left="792"/>
       </w:pPr>
     </w:lvl>
     <w:lvl w:ilvl="2">
@@ -1290,7 +1313,7 @@
       <w:lvlText w:val="%1.%2.%3."/>
       <w:lvlJc w:val="left"/>
       <w:pPr>
-        <w:ind w:left="1224" w:hanging="504"/>
+        <w:ind w:hanging="504" w:left="1224"/>
       </w:pPr>
     </w:lvl>
     <w:lvl w:ilvl="3">
@@ -1299,7 +1322,7 @@
       <w:lvlText w:val="%1.%2.%3.%4."/>
       <w:lvlJc w:val="left"/>
       <w:pPr>
-        <w:ind w:left="1728" w:hanging="648"/>
+        <w:ind w:hanging="648" w:left="1728"/>
       </w:pPr>
     </w:lvl>
     <w:lvl w:ilvl="4">
@@ -1308,7 +1331,7 @@
       <w:lvlText w:val="%1.%2.%3.%4.%5."/>
       <w:lvlJc w:val="left"/>
       <w:pPr>
-        <w:ind w:left="2232" w:hanging="792"/>
+        <w:ind w:hanging="792" w:left="2232"/>
       </w:pPr>
     </w:lvl>
     <w:lvl w:ilvl="5">
@@ -1317,7 +1340,7 @@
       <w:lvlText w:val="%1.%2.%3.%4.%5.%6."/>
       <w:lvlJc w:val="left"/>
       <w:pPr>
-        <w:ind w:left="2736" w:hanging="936"/>
+        <w:ind w:hanging="936" w:left="2736"/>
       </w:pPr>
     </w:lvl>
     <w:lvl w:ilvl="6">
@@ -1326,7 +1349,7 @@
       <w:lvlText w:val="%1.%2.%3.%4.%5.%6.%7."/>
       <w:lvlJc w:val="left"/>
       <w:pPr>
-        <w:ind w:left="3240" w:hanging="1080"/>
+        <w:ind w:hanging="1080" w:left="3240"/>
       </w:pPr>
     </w:lvl>
     <w:lvl w:ilvl="7">
@@ -1335,7 +1358,7 @@
       <w:lvlText w:val="%1.%2.%3.%4.%5.%6.%7.%8."/>
       <w:lvlJc w:val="left"/>
       <w:pPr>
-        <w:ind w:left="3744" w:hanging="1224"/>
+        <w:ind w:hanging="1224" w:left="3744"/>
       </w:pPr>
     </w:lvl>
     <w:lvl w:ilvl="8">
@@ -1344,11 +1367,11 @@
       <w:lvlText w:val="%1.%2.%3.%4.%5.%6.%7.%8.%9."/>
       <w:lvlJc w:val="left"/>
       <w:pPr>
-        <w:ind w:left="4320" w:hanging="1440"/>
+        <w:ind w:hanging="1440" w:left="4320"/>
       </w:pPr>
     </w:lvl>
   </w:abstractNum>
-  <w:abstractNum w:abstractNumId="19" w15:restartNumberingAfterBreak="0">
+  <w:abstractNum w15:restartNumberingAfterBreak="0" w:abstractNumId="19">
     <w:nsid w:val="3DCC70B2"/>
     <w:multiLevelType w:val="multilevel"/>
     <w:tmpl w:val="163C7B76"/>
@@ -1358,7 +1381,7 @@
       <w:lvlText w:val="%1."/>
       <w:lvlJc w:val="left"/>
       <w:pPr>
-        <w:ind w:left="360" w:hanging="360"/>
+        <w:ind w:hanging="360" w:left="360"/>
       </w:pPr>
     </w:lvl>
     <w:lvl w:ilvl="1">
@@ -1367,7 +1390,7 @@
       <w:lvlText w:val="%1.%2."/>
       <w:lvlJc w:val="left"/>
       <w:pPr>
-        <w:ind w:left="792" w:hanging="432"/>
+        <w:ind w:hanging="432" w:left="792"/>
       </w:pPr>
     </w:lvl>
     <w:lvl w:ilvl="2">
@@ -1376,7 +1399,7 @@
       <w:lvlText w:val="%1.%2.%3."/>
       <w:lvlJc w:val="left"/>
       <w:pPr>
-        <w:ind w:left="1224" w:hanging="504"/>
+        <w:ind w:hanging="504" w:left="1224"/>
       </w:pPr>
     </w:lvl>
     <w:lvl w:ilvl="3">
@@ -1385,7 +1408,7 @@
       <w:lvlText w:val="%1.%2.%3.%4."/>
       <w:lvlJc w:val="left"/>
       <w:pPr>
-        <w:ind w:left="1728" w:hanging="648"/>
+        <w:ind w:hanging="648" w:left="1728"/>
       </w:pPr>
     </w:lvl>
     <w:lvl w:ilvl="4">
@@ -1394,7 +1417,7 @@
       <w:lvlText w:val="%1.%2.%3.%4.%5."/>
       <w:lvlJc w:val="left"/>
       <w:pPr>
-        <w:ind w:left="2232" w:hanging="792"/>
+        <w:ind w:hanging="792" w:left="2232"/>
       </w:pPr>
     </w:lvl>
     <w:lvl w:ilvl="5">
@@ -1403,7 +1426,7 @@
       <w:lvlText w:val="%1.%2.%3.%4.%5.%6."/>
       <w:lvlJc w:val="left"/>
       <w:pPr>
-        <w:ind w:left="2736" w:hanging="936"/>
+        <w:ind w:hanging="936" w:left="2736"/>
       </w:pPr>
     </w:lvl>
     <w:lvl w:ilvl="6">
@@ -1412,7 +1435,7 @@
       <w:lvlText w:val="%1.%2.%3.%4.%5.%6.%7."/>
       <w:lvlJc w:val="left"/>
       <w:pPr>
-        <w:ind w:left="3240" w:hanging="1080"/>
+        <w:ind w:hanging="1080" w:left="3240"/>
       </w:pPr>
     </w:lvl>
     <w:lvl w:ilvl="7">
@@ -1421,7 +1444,7 @@
       <w:lvlText w:val="%1.%2.%3.%4.%5.%6.%7.%8."/>
       <w:lvlJc w:val="left"/>
       <w:pPr>
-        <w:ind w:left="3744" w:hanging="1224"/>
+        <w:ind w:hanging="1224" w:left="3744"/>
       </w:pPr>
     </w:lvl>
     <w:lvl w:ilvl="8">
@@ -1430,11 +1453,11 @@
       <w:lvlText w:val="%1.%2.%3.%4.%5.%6.%7.%8.%9."/>
       <w:lvlJc w:val="left"/>
       <w:pPr>
-        <w:ind w:left="4320" w:hanging="1440"/>
+        <w:ind w:hanging="1440" w:left="4320"/>
       </w:pPr>
     </w:lvl>
   </w:abstractNum>
-  <w:abstractNum w:abstractNumId="20" w15:restartNumberingAfterBreak="0">
+  <w:abstractNum w15:restartNumberingAfterBreak="0" w:abstractNumId="20">
     <w:nsid w:val="635D1FEA"/>
     <w:multiLevelType w:val="multilevel"/>
     <w:tmpl w:val="13A28040"/>
@@ -1444,7 +1467,7 @@
       <w:lvlText w:val="%1."/>
       <w:lvlJc w:val="left"/>
       <w:pPr>
-        <w:ind w:left="360" w:hanging="360"/>
+        <w:ind w:hanging="360" w:left="360"/>
       </w:pPr>
     </w:lvl>
     <w:lvl w:ilvl="1">
@@ -1453,7 +1476,7 @@
       <w:lvlText w:val="%1.%2."/>
       <w:lvlJc w:val="left"/>
       <w:pPr>
-        <w:ind w:left="792" w:hanging="432"/>
+        <w:ind w:hanging="432" w:left="792"/>
       </w:pPr>
     </w:lvl>
     <w:lvl w:ilvl="2">
@@ -1462,7 +1485,7 @@
       <w:lvlText w:val="%1.%2.%3."/>
       <w:lvlJc w:val="left"/>
       <w:pPr>
-        <w:ind w:left="1224" w:hanging="504"/>
+        <w:ind w:hanging="504" w:left="1224"/>
       </w:pPr>
     </w:lvl>
     <w:lvl w:ilvl="3">
@@ -1471,7 +1494,7 @@
       <w:lvlText w:val="%1.%2.%3.%4."/>
       <w:lvlJc w:val="left"/>
       <w:pPr>
-        <w:ind w:left="1728" w:hanging="648"/>
+        <w:ind w:hanging="648" w:left="1728"/>
       </w:pPr>
     </w:lvl>
     <w:lvl w:ilvl="4">
@@ -1480,7 +1503,7 @@
       <w:lvlText w:val="%1.%2.%3.%4.%5."/>
       <w:lvlJc w:val="left"/>
       <w:pPr>
-        <w:ind w:left="2232" w:hanging="792"/>
+        <w:ind w:hanging="792" w:left="2232"/>
       </w:pPr>
     </w:lvl>
     <w:lvl w:ilvl="5">
@@ -1489,7 +1512,7 @@
       <w:lvlText w:val="%1.%2.%3.%4.%5.%6."/>
       <w:lvlJc w:val="left"/>
       <w:pPr>
-        <w:ind w:left="2736" w:hanging="936"/>
+        <w:ind w:hanging="936" w:left="2736"/>
       </w:pPr>
     </w:lvl>
     <w:lvl w:ilvl="6">
@@ -1498,7 +1521,7 @@
       <w:lvlText w:val="%1.%2.%3.%4.%5.%6.%7."/>
       <w:lvlJc w:val="left"/>
       <w:pPr>
-        <w:ind w:left="3240" w:hanging="1080"/>
+        <w:ind w:hanging="1080" w:left="3240"/>
       </w:pPr>
     </w:lvl>
     <w:lvl w:ilvl="7">
@@ -1507,7 +1530,7 @@
       <w:lvlText w:val="%1.%2.%3.%4.%5.%6.%7.%8."/>
       <w:lvlJc w:val="left"/>
       <w:pPr>
-        <w:ind w:left="3744" w:hanging="1224"/>
+        <w:ind w:hanging="1224" w:left="3744"/>
       </w:pPr>
     </w:lvl>
     <w:lvl w:ilvl="8">
@@ -1516,11 +1539,11 @@
       <w:lvlText w:val="%1.%2.%3.%4.%5.%6.%7.%8.%9."/>
       <w:lvlJc w:val="left"/>
       <w:pPr>
-        <w:ind w:left="4320" w:hanging="1440"/>
+        <w:ind w:hanging="1440" w:left="4320"/>
       </w:pPr>
     </w:lvl>
   </w:abstractNum>
-  <w:abstractNum w:abstractNumId="21" w15:restartNumberingAfterBreak="0">
+  <w:abstractNum w15:restartNumberingAfterBreak="0" w:abstractNumId="21">
     <w:nsid w:val="66F16620"/>
     <w:multiLevelType w:val="multilevel"/>
     <w:tmpl w:val="92960A8E"/>
@@ -1530,7 +1553,7 @@
       <w:lvlText w:val="%1."/>
       <w:lvlJc w:val="left"/>
       <w:pPr>
-        <w:ind w:left="360" w:hanging="360"/>
+        <w:ind w:hanging="360" w:left="360"/>
       </w:pPr>
     </w:lvl>
     <w:lvl w:ilvl="1">
@@ -1539,7 +1562,7 @@
       <w:lvlText w:val="%1.%2."/>
       <w:lvlJc w:val="left"/>
       <w:pPr>
-        <w:ind w:left="792" w:hanging="432"/>
+        <w:ind w:hanging="432" w:left="792"/>
       </w:pPr>
     </w:lvl>
     <w:lvl w:ilvl="2">
@@ -1548,7 +1571,7 @@
       <w:lvlText w:val="%1.%2.%3."/>
       <w:lvlJc w:val="left"/>
       <w:pPr>
-        <w:ind w:left="1224" w:hanging="504"/>
+        <w:ind w:hanging="504" w:left="1224"/>
       </w:pPr>
     </w:lvl>
     <w:lvl w:ilvl="3">
@@ -1557,7 +1580,7 @@
       <w:lvlText w:val="%1.%2.%3.%4."/>
       <w:lvlJc w:val="left"/>
       <w:pPr>
-        <w:ind w:left="1728" w:hanging="648"/>
+        <w:ind w:hanging="648" w:left="1728"/>
       </w:pPr>
     </w:lvl>
     <w:lvl w:ilvl="4">
@@ -1566,7 +1589,7 @@
       <w:lvlText w:val="%1.%2.%3.%4.%5."/>
       <w:lvlJc w:val="left"/>
       <w:pPr>
-        <w:ind w:left="2232" w:hanging="792"/>
+        <w:ind w:hanging="792" w:left="2232"/>
       </w:pPr>
     </w:lvl>
     <w:lvl w:ilvl="5">
@@ -1575,7 +1598,7 @@
       <w:lvlText w:val="%1.%2.%3.%4.%5.%6."/>
       <w:lvlJc w:val="left"/>
       <w:pPr>
-        <w:ind w:left="2736" w:hanging="936"/>
+        <w:ind w:hanging="936" w:left="2736"/>
       </w:pPr>
     </w:lvl>
     <w:lvl w:ilvl="6">
@@ -1584,7 +1607,7 @@
       <w:lvlText w:val="%1.%2.%3.%4.%5.%6.%7."/>
       <w:lvlJc w:val="left"/>
       <w:pPr>
-        <w:ind w:left="3240" w:hanging="1080"/>
+        <w:ind w:hanging="1080" w:left="3240"/>
       </w:pPr>
     </w:lvl>
     <w:lvl w:ilvl="7">
@@ -1593,7 +1616,7 @@
       <w:lvlText w:val="%1.%2.%3.%4.%5.%6.%7.%8."/>
       <w:lvlJc w:val="left"/>
       <w:pPr>
-        <w:ind w:left="3744" w:hanging="1224"/>
+        <w:ind w:hanging="1224" w:left="3744"/>
       </w:pPr>
     </w:lvl>
     <w:lvl w:ilvl="8">
@@ -1602,11 +1625,11 @@
       <w:lvlText w:val="%1.%2.%3.%4.%5.%6.%7.%8.%9."/>
       <w:lvlJc w:val="left"/>
       <w:pPr>
-        <w:ind w:left="4320" w:hanging="1440"/>
+        <w:ind w:hanging="1440" w:left="4320"/>
       </w:pPr>
     </w:lvl>
   </w:abstractNum>
-  <w:abstractNum w:abstractNumId="22" w15:restartNumberingAfterBreak="0">
+  <w:abstractNum w15:restartNumberingAfterBreak="0" w:abstractNumId="22">
     <w:nsid w:val="76F44708"/>
     <w:multiLevelType w:val="multilevel"/>
     <w:tmpl w:val="31C4A1B8"/>
@@ -1616,7 +1639,7 @@
       <w:lvlText w:val="%1."/>
       <w:lvlJc w:val="left"/>
       <w:pPr>
-        <w:ind w:left="360" w:hanging="360"/>
+        <w:ind w:hanging="360" w:left="360"/>
       </w:pPr>
     </w:lvl>
     <w:lvl w:ilvl="1">
@@ -1625,7 +1648,7 @@
       <w:lvlText w:val="%1.%2."/>
       <w:lvlJc w:val="left"/>
       <w:pPr>
-        <w:ind w:left="792" w:hanging="432"/>
+        <w:ind w:hanging="432" w:left="792"/>
       </w:pPr>
     </w:lvl>
     <w:lvl w:ilvl="2">
@@ -1634,7 +1657,7 @@
       <w:lvlText w:val="%1.%2.%3."/>
       <w:lvlJc w:val="left"/>
       <w:pPr>
-        <w:ind w:left="1224" w:hanging="504"/>
+        <w:ind w:hanging="504" w:left="1224"/>
       </w:pPr>
     </w:lvl>
     <w:lvl w:ilvl="3">
@@ -1643,7 +1666,7 @@
       <w:lvlText w:val="%1.%2.%3.%4."/>
       <w:lvlJc w:val="left"/>
       <w:pPr>
-        <w:ind w:left="1728" w:hanging="648"/>
+        <w:ind w:hanging="648" w:left="1728"/>
       </w:pPr>
     </w:lvl>
     <w:lvl w:ilvl="4">
@@ -1652,7 +1675,7 @@
       <w:lvlText w:val="%1.%2.%3.%4.%5."/>
       <w:lvlJc w:val="left"/>
       <w:pPr>
-        <w:ind w:left="2232" w:hanging="792"/>
+        <w:ind w:hanging="792" w:left="2232"/>
       </w:pPr>
     </w:lvl>
     <w:lvl w:ilvl="5">
@@ -1661,7 +1684,7 @@
       <w:lvlText w:val="%1.%2.%3.%4.%5.%6."/>
       <w:lvlJc w:val="left"/>
       <w:pPr>
-        <w:ind w:left="2736" w:hanging="936"/>
+        <w:ind w:hanging="936" w:left="2736"/>
       </w:pPr>
     </w:lvl>
     <w:lvl w:ilvl="6">
@@ -1670,7 +1693,7 @@
       <w:lvlText w:val="%1.%2.%3.%4.%5.%6.%7."/>
       <w:lvlJc w:val="left"/>
       <w:pPr>
-        <w:ind w:left="3240" w:hanging="1080"/>
+        <w:ind w:hanging="1080" w:left="3240"/>
       </w:pPr>
     </w:lvl>
     <w:lvl w:ilvl="7">
@@ -1679,7 +1702,7 @@
       <w:lvlText w:val="%1.%2.%3.%4.%5.%6.%7.%8."/>
       <w:lvlJc w:val="left"/>
       <w:pPr>
-        <w:ind w:left="3744" w:hanging="1224"/>
+        <w:ind w:hanging="1224" w:left="3744"/>
       </w:pPr>
     </w:lvl>
     <w:lvl w:ilvl="8">
@@ -1688,11 +1711,11 @@
       <w:lvlText w:val="%1.%2.%3.%4.%5.%6.%7.%8.%9."/>
       <w:lvlJc w:val="left"/>
       <w:pPr>
-        <w:ind w:left="4320" w:hanging="1440"/>
+        <w:ind w:hanging="1440" w:left="4320"/>
       </w:pPr>
     </w:lvl>
   </w:abstractNum>
-  <w:abstractNum w:abstractNumId="23" w15:restartNumberingAfterBreak="0">
+  <w:abstractNum w15:restartNumberingAfterBreak="0" w:abstractNumId="23">
     <w:nsid w:val="78191783"/>
     <w:multiLevelType w:val="multilevel"/>
     <w:tmpl w:val="4B88F872"/>
@@ -1703,7 +1726,7 @@
       <w:lvlText w:val="%1."/>
       <w:lvlJc w:val="left"/>
       <w:pPr>
-        <w:ind w:left="360" w:hanging="360"/>
+        <w:ind w:hanging="360" w:left="360"/>
       </w:pPr>
     </w:lvl>
     <w:lvl w:ilvl="1">
@@ -1713,7 +1736,7 @@
       <w:lvlText w:val="%1.%2."/>
       <w:lvlJc w:val="left"/>
       <w:pPr>
-        <w:ind w:left="792" w:hanging="432"/>
+        <w:ind w:hanging="432" w:left="792"/>
       </w:pPr>
     </w:lvl>
     <w:lvl w:ilvl="2">
@@ -1723,7 +1746,7 @@
       <w:lvlText w:val="%1.%2.%3."/>
       <w:lvlJc w:val="left"/>
       <w:pPr>
-        <w:ind w:left="1224" w:hanging="504"/>
+        <w:ind w:hanging="504" w:left="1224"/>
       </w:pPr>
     </w:lvl>
     <w:lvl w:ilvl="3">
@@ -1733,7 +1756,7 @@
       <w:lvlText w:val="%1.%2.%3.%4."/>
       <w:lvlJc w:val="left"/>
       <w:pPr>
-        <w:ind w:left="1728" w:hanging="648"/>
+        <w:ind w:hanging="648" w:left="1728"/>
       </w:pPr>
     </w:lvl>
     <w:lvl w:ilvl="4">
@@ -1743,7 +1766,7 @@
       <w:lvlText w:val="%1.%2.%3.%4.%5."/>
       <w:lvlJc w:val="left"/>
       <w:pPr>
-        <w:ind w:left="2232" w:hanging="792"/>
+        <w:ind w:hanging="792" w:left="2232"/>
       </w:pPr>
     </w:lvl>
     <w:lvl w:ilvl="5">
@@ -1753,7 +1776,7 @@
       <w:lvlText w:val="%1.%2.%3.%4.%5.%6."/>
       <w:lvlJc w:val="left"/>
       <w:pPr>
-        <w:ind w:left="2736" w:hanging="936"/>
+        <w:ind w:hanging="936" w:left="2736"/>
       </w:pPr>
     </w:lvl>
     <w:lvl w:ilvl="6">
@@ -1763,7 +1786,7 @@
       <w:lvlText w:val="%1.%2.%3.%4.%5.%6.%7."/>
       <w:lvlJc w:val="left"/>
       <w:pPr>
-        <w:ind w:left="3240" w:hanging="1080"/>
+        <w:ind w:hanging="1080" w:left="3240"/>
       </w:pPr>
     </w:lvl>
     <w:lvl w:ilvl="7">
@@ -1773,7 +1796,7 @@
       <w:lvlText w:val="%1.%2.%3.%4.%5.%6.%7.%8."/>
       <w:lvlJc w:val="left"/>
       <w:pPr>
-        <w:ind w:left="3744" w:hanging="1224"/>
+        <w:ind w:hanging="1224" w:left="3744"/>
       </w:pPr>
     </w:lvl>
     <w:lvl w:ilvl="8">
@@ -1783,11 +1806,11 @@
       <w:lvlText w:val="%1.%2.%3.%4.%5.%6.%7.%8.%9."/>
       <w:lvlJc w:val="left"/>
       <w:pPr>
-        <w:ind w:left="4320" w:hanging="1440"/>
+        <w:ind w:hanging="1440" w:left="4320"/>
       </w:pPr>
     </w:lvl>
   </w:abstractNum>
-  <w:abstractNum w:abstractNumId="24" w15:restartNumberingAfterBreak="0">
+  <w:abstractNum w15:restartNumberingAfterBreak="0" w:abstractNumId="24">
     <w:nsid w:val="7ECB79CB"/>
     <w:multiLevelType w:val="multilevel"/>
     <w:tmpl w:val="CDF26E9E"/>
@@ -1797,7 +1820,7 @@
       <w:lvlText w:val="%1."/>
       <w:lvlJc w:val="left"/>
       <w:pPr>
-        <w:ind w:left="360" w:hanging="360"/>
+        <w:ind w:hanging="360" w:left="360"/>
       </w:pPr>
     </w:lvl>
     <w:lvl w:ilvl="1">
@@ -1806,7 +1829,7 @@
       <w:lvlText w:val="%1.%2."/>
       <w:lvlJc w:val="left"/>
       <w:pPr>
-        <w:ind w:left="792" w:hanging="432"/>
+        <w:ind w:hanging="432" w:left="792"/>
       </w:pPr>
     </w:lvl>
     <w:lvl w:ilvl="2">
@@ -1815,7 +1838,7 @@
       <w:lvlText w:val="%1.%2.%3."/>
       <w:lvlJc w:val="left"/>
       <w:pPr>
-        <w:ind w:left="1224" w:hanging="504"/>
+        <w:ind w:hanging="504" w:left="1224"/>
       </w:pPr>
     </w:lvl>
     <w:lvl w:ilvl="3">
@@ -1824,7 +1847,7 @@
       <w:lvlText w:val="%1.%2.%3.%4."/>
       <w:lvlJc w:val="left"/>
       <w:pPr>
-        <w:ind w:left="1728" w:hanging="648"/>
+        <w:ind w:hanging="648" w:left="1728"/>
       </w:pPr>
     </w:lvl>
     <w:lvl w:ilvl="4">
@@ -1833,7 +1856,7 @@
       <w:lvlText w:val="%1.%2.%3.%4.%5."/>
       <w:lvlJc w:val="left"/>
       <w:pPr>
-        <w:ind w:left="2232" w:hanging="792"/>
+        <w:ind w:hanging="792" w:left="2232"/>
       </w:pPr>
     </w:lvl>
     <w:lvl w:ilvl="5">
@@ -1842,7 +1865,7 @@
       <w:lvlText w:val="%1.%2.%3.%4.%5.%6."/>
       <w:lvlJc w:val="left"/>
       <w:pPr>
-        <w:ind w:left="2736" w:hanging="936"/>
+        <w:ind w:hanging="936" w:left="2736"/>
       </w:pPr>
     </w:lvl>
     <w:lvl w:ilvl="6">
@@ -1851,7 +1874,7 @@
       <w:lvlText w:val="%1.%2.%3.%4.%5.%6.%7."/>
       <w:lvlJc w:val="left"/>
       <w:pPr>
-        <w:ind w:left="3240" w:hanging="1080"/>
+        <w:ind w:hanging="1080" w:left="3240"/>
       </w:pPr>
     </w:lvl>
     <w:lvl w:ilvl="7">
@@ -1860,7 +1883,7 @@
       <w:lvlText w:val="%1.%2.%3.%4.%5.%6.%7.%8."/>
       <w:lvlJc w:val="left"/>
       <w:pPr>
-        <w:ind w:left="3744" w:hanging="1224"/>
+        <w:ind w:hanging="1224" w:left="3744"/>
       </w:pPr>
     </w:lvl>
     <w:lvl w:ilvl="8">
@@ -1869,12 +1892,12 @@
       <w:lvlText w:val="%1.%2.%3.%4.%5.%6.%7.%8.%9."/>
       <w:lvlJc w:val="left"/>
       <w:pPr>
-        <w:ind w:left="4320" w:hanging="1440"/>
+        <w:ind w:hanging="1440" w:left="4320"/>
       </w:pPr>
     </w:lvl>
   </w:abstractNum>
   <w:abstractNum w:abstractNumId="990">
-    <w:nsid w:val="2c1ae401"/>
+    <w:nsid w:val="A990"/>
     <w:multiLevelType w:val="multilevel"/>
     <w:lvl w:ilvl="0">
       <w:numFmt w:val="bullet"/>
@@ -1949,79 +1972,79 @@
       </w:pPr>
     </w:lvl>
   </w:abstractNum>
-  <w:num w:numId="1">
+  <w:num w16cid:durableId="1303920866" w:numId="1">
     <w:abstractNumId w:val="12"/>
   </w:num>
-  <w:num w:numId="2">
+  <w:num w16cid:durableId="370619249" w:numId="2">
     <w:abstractNumId w:val="4"/>
   </w:num>
-  <w:num w:numId="3">
+  <w:num w16cid:durableId="1579317320" w:numId="3">
     <w:abstractNumId w:val="5"/>
   </w:num>
-  <w:num w:numId="4">
+  <w:num w16cid:durableId="227770361" w:numId="4">
     <w:abstractNumId w:val="6"/>
   </w:num>
-  <w:num w:numId="5">
+  <w:num w16cid:durableId="567961276" w:numId="5">
     <w:abstractNumId w:val="7"/>
   </w:num>
-  <w:num w:numId="6">
+  <w:num w16cid:durableId="445463846" w:numId="6">
     <w:abstractNumId w:val="9"/>
   </w:num>
-  <w:num w:numId="7">
+  <w:num w16cid:durableId="1839886680" w:numId="7">
     <w:abstractNumId w:val="0"/>
   </w:num>
-  <w:num w:numId="8">
+  <w:num w16cid:durableId="1598489038" w:numId="8">
     <w:abstractNumId w:val="1"/>
   </w:num>
-  <w:num w:numId="9">
+  <w:num w16cid:durableId="425031245" w:numId="9">
     <w:abstractNumId w:val="2"/>
   </w:num>
-  <w:num w:numId="10">
+  <w:num w16cid:durableId="115832037" w:numId="10">
     <w:abstractNumId w:val="3"/>
   </w:num>
-  <w:num w:numId="11">
+  <w:num w16cid:durableId="550314296" w:numId="11">
     <w:abstractNumId w:val="8"/>
   </w:num>
-  <w:num w:numId="12">
+  <w:num w16cid:durableId="572743150" w:numId="12">
     <w:abstractNumId w:val="22"/>
   </w:num>
-  <w:num w:numId="13">
+  <w:num w16cid:durableId="1911959498" w:numId="13">
     <w:abstractNumId w:val="21"/>
   </w:num>
-  <w:num w:numId="14">
+  <w:num w16cid:durableId="1400664278" w:numId="14">
     <w:abstractNumId w:val="20"/>
   </w:num>
-  <w:num w:numId="15">
+  <w:num w16cid:durableId="797575161" w:numId="15">
     <w:abstractNumId w:val="19"/>
   </w:num>
-  <w:num w:numId="16">
+  <w:num w16cid:durableId="1332903906" w:numId="16">
     <w:abstractNumId w:val="13"/>
   </w:num>
-  <w:num w:numId="17">
+  <w:num w16cid:durableId="293290679" w:numId="17">
     <w:abstractNumId w:val="14"/>
   </w:num>
-  <w:num w:numId="18">
+  <w:num w16cid:durableId="204610571" w:numId="18">
     <w:abstractNumId w:val="24"/>
   </w:num>
-  <w:num w:numId="19">
+  <w:num w16cid:durableId="218170936" w:numId="19">
     <w:abstractNumId w:val="18"/>
   </w:num>
-  <w:num w:numId="20">
+  <w:num w16cid:durableId="1539315709" w:numId="20">
     <w:abstractNumId w:val="23"/>
   </w:num>
-  <w:num w:numId="21">
+  <w:num w16cid:durableId="684096350" w:numId="21">
     <w:abstractNumId w:val="11"/>
   </w:num>
-  <w:num w:numId="22">
+  <w:num w16cid:durableId="1375154319" w:numId="22">
     <w:abstractNumId w:val="15"/>
   </w:num>
-  <w:num w:numId="23">
+  <w:num w16cid:durableId="489449184" w:numId="23">
     <w:abstractNumId w:val="17"/>
   </w:num>
-  <w:num w:numId="24">
+  <w:num w16cid:durableId="701327074" w:numId="24">
     <w:abstractNumId w:val="10"/>
   </w:num>
-  <w:num w:numId="25">
+  <w:num w16cid:durableId="1360856025" w:numId="25">
     <w:abstractNumId w:val="16"/>
   </w:num>
   <w:num w:numId="1000">
@@ -2031,14 +2054,14 @@
 </file>
 
 <file path=word/styles.xml><?xml version="1.0" encoding="utf-8"?>
-<w:styles xmlns:mc="http://schemas.openxmlformats.org/markup-compatibility/2006" xmlns:r="http://schemas.openxmlformats.org/officeDocument/2006/relationships" xmlns:w="http://schemas.openxmlformats.org/wordprocessingml/2006/main" xmlns:w14="http://schemas.microsoft.com/office/word/2010/wordml" xmlns:w15="http://schemas.microsoft.com/office/word/2012/wordml" xmlns:w16cid="http://schemas.microsoft.com/office/word/2016/wordml/cid" xmlns:w16se="http://schemas.microsoft.com/office/word/2015/wordml/symex" mc:Ignorable="w14 w15 w16se w16cid">
+<w:styles xmlns:mc="http://schemas.openxmlformats.org/markup-compatibility/2006" xmlns:r="http://schemas.openxmlformats.org/officeDocument/2006/relationships" xmlns:w="http://schemas.openxmlformats.org/wordprocessingml/2006/main" xmlns:w14="http://schemas.microsoft.com/office/word/2010/wordml" xmlns:w15="http://schemas.microsoft.com/office/word/2012/wordml" xmlns:w16="http://schemas.microsoft.com/office/word/2018/wordml" xmlns:w16cex="http://schemas.microsoft.com/office/word/2018/wordml/cex" xmlns:w16cid="http://schemas.microsoft.com/office/word/2016/wordml/cid" xmlns:w16sdtdh="http://schemas.microsoft.com/office/word/2020/wordml/sdtdatahash" xmlns:w16se="http://schemas.microsoft.com/office/word/2015/wordml/symex" mc:Ignorable="w14 w15 w16se w16cid w16 w16cex w16sdtdh">
   <w:docDefaults>
     <w:rPrDefault>
       <w:rPr>
-        <w:rFonts w:asciiTheme="minorHAnsi" w:eastAsiaTheme="minorHAnsi" w:hAnsiTheme="minorHAnsi" w:cstheme="minorBidi"/>
+        <w:rFonts w:asciiTheme="minorHAnsi" w:cstheme="minorBidi" w:eastAsiaTheme="minorHAnsi" w:hAnsiTheme="minorHAnsi"/>
         <w:sz w:val="24"/>
         <w:szCs w:val="24"/>
-        <w:lang w:val="en-US" w:eastAsia="en-US" w:bidi="ar-SA"/>
+        <w:lang w:bidi="ar-SA" w:eastAsia="en-US" w:val="en-US"/>
       </w:rPr>
     </w:rPrDefault>
     <w:pPrDefault>
@@ -2047,7 +2070,7 @@
       </w:pPr>
     </w:pPrDefault>
   </w:docDefaults>
-  <w:latentStyles w:defLockedState="0" w:defUIPriority="0" w:defSemiHidden="0" w:defUnhideWhenUsed="0" w:defQFormat="0" w:count="376">
+  <w:latentStyles w:count="376" w:defLockedState="0" w:defQFormat="0" w:defSemiHidden="0" w:defUIPriority="0" w:defUnhideWhenUsed="0">
     <w:lsdException w:name="heading 5" w:semiHidden="1" w:unhideWhenUsed="1"/>
     <w:lsdException w:name="index 2" w:semiHidden="1" w:unhideWhenUsed="1"/>
     <w:lsdException w:name="index 3" w:semiHidden="1" w:unhideWhenUsed="1"/>
@@ -2385,11 +2408,11 @@
     <w:lsdException w:name="Unresolved Mention" w:semiHidden="1" w:uiPriority="99" w:unhideWhenUsed="1"/>
     <w:lsdException w:name="Smart Link" w:semiHidden="1" w:uiPriority="99" w:unhideWhenUsed="1"/>
   </w:latentStyles>
-  <w:style w:type="paragraph" w:default="1" w:styleId="Normal">
+  <w:style w:default="1" w:styleId="Normal" w:type="paragraph">
     <w:name w:val="Normal"/>
     <w:qFormat/>
   </w:style>
-  <w:style w:type="paragraph" w:styleId="Titre1">
+  <w:style w:styleId="Titre1" w:type="paragraph">
     <w:name w:val="heading 1"/>
     <w:basedOn w:val="Normal"/>
     <w:next w:val="Corpsdetexte"/>
@@ -2402,19 +2425,19 @@
       <w:numPr>
         <w:numId w:val="20"/>
       </w:numPr>
-      <w:spacing w:before="480" w:after="0"/>
+      <w:spacing w:after="0" w:before="480"/>
       <w:outlineLvl w:val="0"/>
     </w:pPr>
     <w:rPr>
-      <w:rFonts w:asciiTheme="majorHAnsi" w:eastAsiaTheme="majorEastAsia" w:hAnsiTheme="majorHAnsi" w:cstheme="majorBidi"/>
+      <w:rFonts w:asciiTheme="majorHAnsi" w:cstheme="majorBidi" w:eastAsiaTheme="majorEastAsia" w:hAnsiTheme="majorHAnsi"/>
       <w:b/>
       <w:bCs/>
-      <w:color w:val="000000" w:themeColor="text1"/>
+      <w:color w:themeColor="text1" w:val="000000"/>
       <w:sz w:val="32"/>
       <w:szCs w:val="32"/>
     </w:rPr>
   </w:style>
-  <w:style w:type="paragraph" w:styleId="Titre2">
+  <w:style w:styleId="Titre2" w:type="paragraph">
     <w:name w:val="heading 2"/>
     <w:basedOn w:val="Normal"/>
     <w:next w:val="Corpsdetexte"/>
@@ -2429,19 +2452,19 @@
         <w:ilvl w:val="1"/>
         <w:numId w:val="20"/>
       </w:numPr>
-      <w:spacing w:before="200" w:after="0"/>
+      <w:spacing w:after="0" w:before="200"/>
       <w:outlineLvl w:val="1"/>
     </w:pPr>
     <w:rPr>
-      <w:rFonts w:asciiTheme="majorHAnsi" w:eastAsiaTheme="majorEastAsia" w:hAnsiTheme="majorHAnsi" w:cstheme="majorBidi"/>
+      <w:rFonts w:asciiTheme="majorHAnsi" w:cstheme="majorBidi" w:eastAsiaTheme="majorEastAsia" w:hAnsiTheme="majorHAnsi"/>
       <w:b/>
       <w:bCs/>
-      <w:color w:val="000000" w:themeColor="text1"/>
+      <w:color w:themeColor="text1" w:val="000000"/>
       <w:sz w:val="32"/>
       <w:szCs w:val="32"/>
     </w:rPr>
   </w:style>
-  <w:style w:type="paragraph" w:styleId="Titre3">
+  <w:style w:styleId="Titre3" w:type="paragraph">
     <w:name w:val="heading 3"/>
     <w:basedOn w:val="Normal"/>
     <w:next w:val="Corpsdetexte"/>
@@ -2456,19 +2479,19 @@
         <w:ilvl w:val="2"/>
         <w:numId w:val="20"/>
       </w:numPr>
-      <w:spacing w:before="200" w:after="0"/>
+      <w:spacing w:after="0" w:before="200"/>
       <w:outlineLvl w:val="2"/>
     </w:pPr>
     <w:rPr>
-      <w:rFonts w:asciiTheme="majorHAnsi" w:eastAsiaTheme="majorEastAsia" w:hAnsiTheme="majorHAnsi" w:cstheme="majorBidi"/>
+      <w:rFonts w:asciiTheme="majorHAnsi" w:cstheme="majorBidi" w:eastAsiaTheme="majorEastAsia" w:hAnsiTheme="majorHAnsi"/>
       <w:b/>
       <w:bCs/>
-      <w:color w:val="000000" w:themeColor="text1"/>
+      <w:color w:themeColor="text1" w:val="000000"/>
       <w:sz w:val="28"/>
       <w:szCs w:val="28"/>
     </w:rPr>
   </w:style>
-  <w:style w:type="paragraph" w:styleId="Titre4">
+  <w:style w:styleId="Titre4" w:type="paragraph">
     <w:name w:val="heading 4"/>
     <w:basedOn w:val="Normal"/>
     <w:next w:val="Corpsdetexte"/>
@@ -2483,17 +2506,17 @@
         <w:ilvl w:val="3"/>
         <w:numId w:val="20"/>
       </w:numPr>
-      <w:spacing w:before="200" w:after="0"/>
+      <w:spacing w:after="0" w:before="200"/>
       <w:outlineLvl w:val="3"/>
     </w:pPr>
     <w:rPr>
-      <w:rFonts w:asciiTheme="majorHAnsi" w:eastAsiaTheme="majorEastAsia" w:hAnsiTheme="majorHAnsi" w:cstheme="majorBidi"/>
+      <w:rFonts w:asciiTheme="majorHAnsi" w:cstheme="majorBidi" w:eastAsiaTheme="majorEastAsia" w:hAnsiTheme="majorHAnsi"/>
       <w:b/>
       <w:bCs/>
-      <w:color w:val="000000" w:themeColor="text1"/>
-    </w:rPr>
-  </w:style>
-  <w:style w:type="paragraph" w:styleId="Titre5">
+      <w:color w:themeColor="text1" w:val="000000"/>
+    </w:rPr>
+  </w:style>
+  <w:style w:styleId="Titre5" w:type="paragraph">
     <w:name w:val="heading 5"/>
     <w:basedOn w:val="Normal"/>
     <w:next w:val="Corpsdetexte"/>
@@ -2508,17 +2531,17 @@
         <w:ilvl w:val="4"/>
         <w:numId w:val="20"/>
       </w:numPr>
-      <w:spacing w:before="200" w:after="0"/>
+      <w:spacing w:after="0" w:before="200"/>
       <w:outlineLvl w:val="4"/>
     </w:pPr>
     <w:rPr>
-      <w:rFonts w:asciiTheme="majorHAnsi" w:eastAsiaTheme="majorEastAsia" w:hAnsiTheme="majorHAnsi" w:cstheme="majorBidi"/>
+      <w:rFonts w:asciiTheme="majorHAnsi" w:cstheme="majorBidi" w:eastAsiaTheme="majorEastAsia" w:hAnsiTheme="majorHAnsi"/>
       <w:i/>
       <w:iCs/>
-      <w:color w:val="000000" w:themeColor="text1"/>
-    </w:rPr>
-  </w:style>
-  <w:style w:type="paragraph" w:styleId="Titre6">
+      <w:color w:themeColor="text1" w:val="000000"/>
+    </w:rPr>
+  </w:style>
+  <w:style w:styleId="Titre6" w:type="paragraph">
     <w:name w:val="heading 6"/>
     <w:basedOn w:val="Normal"/>
     <w:next w:val="Corpsdetexte"/>
@@ -2533,15 +2556,15 @@
         <w:ilvl w:val="5"/>
         <w:numId w:val="20"/>
       </w:numPr>
-      <w:spacing w:before="200" w:after="0"/>
+      <w:spacing w:after="0" w:before="200"/>
       <w:outlineLvl w:val="5"/>
     </w:pPr>
     <w:rPr>
-      <w:rFonts w:asciiTheme="majorHAnsi" w:eastAsiaTheme="majorEastAsia" w:hAnsiTheme="majorHAnsi" w:cstheme="majorBidi"/>
-      <w:color w:val="000000" w:themeColor="text1"/>
-    </w:rPr>
-  </w:style>
-  <w:style w:type="paragraph" w:styleId="Titre7">
+      <w:rFonts w:asciiTheme="majorHAnsi" w:cstheme="majorBidi" w:eastAsiaTheme="majorEastAsia" w:hAnsiTheme="majorHAnsi"/>
+      <w:color w:themeColor="text1" w:val="000000"/>
+    </w:rPr>
+  </w:style>
+  <w:style w:styleId="Titre7" w:type="paragraph">
     <w:name w:val="heading 7"/>
     <w:basedOn w:val="Normal"/>
     <w:next w:val="Corpsdetexte"/>
@@ -2556,15 +2579,15 @@
         <w:ilvl w:val="6"/>
         <w:numId w:val="20"/>
       </w:numPr>
-      <w:spacing w:before="200" w:after="0"/>
+      <w:spacing w:after="0" w:before="200"/>
       <w:outlineLvl w:val="6"/>
     </w:pPr>
     <w:rPr>
-      <w:rFonts w:asciiTheme="majorHAnsi" w:eastAsiaTheme="majorEastAsia" w:hAnsiTheme="majorHAnsi" w:cstheme="majorBidi"/>
-      <w:color w:val="000000" w:themeColor="text1"/>
-    </w:rPr>
-  </w:style>
-  <w:style w:type="paragraph" w:styleId="Titre8">
+      <w:rFonts w:asciiTheme="majorHAnsi" w:cstheme="majorBidi" w:eastAsiaTheme="majorEastAsia" w:hAnsiTheme="majorHAnsi"/>
+      <w:color w:themeColor="text1" w:val="000000"/>
+    </w:rPr>
+  </w:style>
+  <w:style w:styleId="Titre8" w:type="paragraph">
     <w:name w:val="heading 8"/>
     <w:basedOn w:val="Normal"/>
     <w:next w:val="Corpsdetexte"/>
@@ -2579,15 +2602,15 @@
         <w:ilvl w:val="7"/>
         <w:numId w:val="20"/>
       </w:numPr>
-      <w:spacing w:before="200" w:after="0"/>
+      <w:spacing w:after="0" w:before="200"/>
       <w:outlineLvl w:val="7"/>
     </w:pPr>
     <w:rPr>
-      <w:rFonts w:asciiTheme="majorHAnsi" w:eastAsiaTheme="majorEastAsia" w:hAnsiTheme="majorHAnsi" w:cstheme="majorBidi"/>
-      <w:color w:val="000000" w:themeColor="text1"/>
-    </w:rPr>
-  </w:style>
-  <w:style w:type="paragraph" w:styleId="Titre9">
+      <w:rFonts w:asciiTheme="majorHAnsi" w:cstheme="majorBidi" w:eastAsiaTheme="majorEastAsia" w:hAnsiTheme="majorHAnsi"/>
+      <w:color w:themeColor="text1" w:val="000000"/>
+    </w:rPr>
+  </w:style>
+  <w:style w:styleId="Titre9" w:type="paragraph">
     <w:name w:val="heading 9"/>
     <w:basedOn w:val="Normal"/>
     <w:next w:val="Corpsdetexte"/>
@@ -2602,65 +2625,65 @@
         <w:ilvl w:val="8"/>
         <w:numId w:val="20"/>
       </w:numPr>
-      <w:spacing w:before="200" w:after="0"/>
+      <w:spacing w:after="0" w:before="200"/>
       <w:outlineLvl w:val="8"/>
     </w:pPr>
     <w:rPr>
-      <w:rFonts w:asciiTheme="majorHAnsi" w:eastAsiaTheme="majorEastAsia" w:hAnsiTheme="majorHAnsi" w:cstheme="majorBidi"/>
-      <w:color w:val="000000" w:themeColor="text1"/>
-    </w:rPr>
-  </w:style>
-  <w:style w:type="character" w:default="1" w:styleId="Policepardfaut">
+      <w:rFonts w:asciiTheme="majorHAnsi" w:cstheme="majorBidi" w:eastAsiaTheme="majorEastAsia" w:hAnsiTheme="majorHAnsi"/>
+      <w:color w:themeColor="text1" w:val="000000"/>
+    </w:rPr>
+  </w:style>
+  <w:style w:default="1" w:styleId="Policepardfaut" w:type="character">
     <w:name w:val="Default Paragraph Font"/>
     <w:uiPriority w:val="1"/>
     <w:semiHidden/>
     <w:unhideWhenUsed/>
   </w:style>
-  <w:style w:type="table" w:default="1" w:styleId="TableauNormal">
+  <w:style w:default="1" w:styleId="TableauNormal" w:type="table">
     <w:name w:val="Normal Table"/>
     <w:uiPriority w:val="99"/>
     <w:semiHidden/>
     <w:unhideWhenUsed/>
     <w:tblPr>
-      <w:tblInd w:w="0" w:type="dxa"/>
+      <w:tblInd w:type="dxa" w:w="0"/>
       <w:tblCellMar>
-        <w:top w:w="0" w:type="dxa"/>
-        <w:left w:w="108" w:type="dxa"/>
-        <w:bottom w:w="0" w:type="dxa"/>
-        <w:right w:w="108" w:type="dxa"/>
+        <w:top w:type="dxa" w:w="0"/>
+        <w:left w:type="dxa" w:w="108"/>
+        <w:bottom w:type="dxa" w:w="0"/>
+        <w:right w:type="dxa" w:w="108"/>
       </w:tblCellMar>
     </w:tblPr>
   </w:style>
-  <w:style w:type="numbering" w:default="1" w:styleId="Aucuneliste">
+  <w:style w:default="1" w:styleId="Aucuneliste" w:type="numbering">
     <w:name w:val="No List"/>
     <w:uiPriority w:val="99"/>
     <w:semiHidden/>
     <w:unhideWhenUsed/>
   </w:style>
-  <w:style w:type="paragraph" w:styleId="Corpsdetexte">
+  <w:style w:styleId="Corpsdetexte" w:type="paragraph">
     <w:name w:val="Body Text"/>
     <w:basedOn w:val="Normal"/>
     <w:link w:val="CorpsdetexteCar"/>
     <w:qFormat/>
     <w:pPr>
-      <w:spacing w:before="180" w:after="180"/>
+      <w:spacing w:after="180" w:before="180"/>
     </w:pPr>
   </w:style>
-  <w:style w:type="paragraph" w:customStyle="1" w:styleId="FirstParagraph">
+  <w:style w:customStyle="1" w:styleId="FirstParagraph" w:type="paragraph">
     <w:name w:val="First Paragraph"/>
     <w:basedOn w:val="Corpsdetexte"/>
     <w:next w:val="Corpsdetexte"/>
     <w:qFormat/>
   </w:style>
-  <w:style w:type="paragraph" w:customStyle="1" w:styleId="Compact">
+  <w:style w:customStyle="1" w:styleId="Compact" w:type="paragraph">
     <w:name w:val="Compact"/>
     <w:basedOn w:val="Corpsdetexte"/>
     <w:qFormat/>
     <w:pPr>
-      <w:spacing w:before="36" w:after="36"/>
+      <w:spacing w:after="36" w:before="36"/>
     </w:pPr>
   </w:style>
-  <w:style w:type="paragraph" w:styleId="Titre">
+  <w:style w:styleId="Titre" w:type="paragraph">
     <w:name w:val="Title"/>
     <w:basedOn w:val="Normal"/>
     <w:next w:val="Corpsdetexte"/>
@@ -2670,21 +2693,21 @@
       <w:keepNext/>
       <w:keepLines/>
       <w:pBdr>
-        <w:bottom w:val="single" w:sz="4" w:space="1" w:color="auto"/>
+        <w:bottom w:color="auto" w:space="1" w:sz="4" w:val="single"/>
       </w:pBdr>
-      <w:spacing w:before="480" w:after="240"/>
+      <w:spacing w:after="240" w:before="480"/>
       <w:jc w:val="center"/>
     </w:pPr>
     <w:rPr>
-      <w:rFonts w:asciiTheme="majorHAnsi" w:eastAsiaTheme="majorEastAsia" w:hAnsiTheme="majorHAnsi" w:cstheme="majorBidi"/>
+      <w:rFonts w:asciiTheme="majorHAnsi" w:cstheme="majorBidi" w:eastAsiaTheme="majorEastAsia" w:hAnsiTheme="majorHAnsi"/>
       <w:b/>
       <w:bCs/>
-      <w:color w:val="000000" w:themeColor="text1"/>
+      <w:color w:themeColor="text1" w:val="000000"/>
       <w:sz w:val="36"/>
       <w:szCs w:val="36"/>
     </w:rPr>
   </w:style>
-  <w:style w:type="paragraph" w:styleId="Sous-titre">
+  <w:style w:styleId="Sous-titre" w:type="paragraph">
     <w:name w:val="Subtitle"/>
     <w:basedOn w:val="Titre"/>
     <w:next w:val="Corpsdetexte"/>
@@ -2692,7 +2715,7 @@
     <w:rsid w:val="009137D8"/>
     <w:pPr>
       <w:pBdr>
-        <w:bottom w:val="none" w:sz="0" w:space="0" w:color="auto"/>
+        <w:bottom w:color="auto" w:space="0" w:sz="0" w:val="none"/>
       </w:pBdr>
       <w:spacing w:before="240"/>
     </w:pPr>
@@ -2701,7 +2724,7 @@
       <w:szCs w:val="30"/>
     </w:rPr>
   </w:style>
-  <w:style w:type="paragraph" w:customStyle="1" w:styleId="Author">
+  <w:style w:customStyle="1" w:styleId="Author" w:type="paragraph">
     <w:name w:val="Author"/>
     <w:next w:val="Corpsdetexte"/>
     <w:qFormat/>
@@ -2711,7 +2734,7 @@
       <w:jc w:val="center"/>
     </w:pPr>
   </w:style>
-  <w:style w:type="paragraph" w:styleId="Date">
+  <w:style w:styleId="Date" w:type="paragraph">
     <w:name w:val="Date"/>
     <w:next w:val="Corpsdetexte"/>
     <w:qFormat/>
@@ -2721,7 +2744,7 @@
       <w:jc w:val="center"/>
     </w:pPr>
   </w:style>
-  <w:style w:type="paragraph" w:customStyle="1" w:styleId="Abstract">
+  <w:style w:customStyle="1" w:styleId="Abstract" w:type="paragraph">
     <w:name w:val="Abstract"/>
     <w:basedOn w:val="Normal"/>
     <w:next w:val="Corpsdetexte"/>
@@ -2729,19 +2752,19 @@
     <w:pPr>
       <w:keepNext/>
       <w:keepLines/>
-      <w:spacing w:before="300" w:after="300"/>
+      <w:spacing w:after="300" w:before="300"/>
     </w:pPr>
     <w:rPr>
       <w:sz w:val="20"/>
       <w:szCs w:val="20"/>
     </w:rPr>
   </w:style>
-  <w:style w:type="paragraph" w:styleId="Bibliographie">
+  <w:style w:styleId="Bibliographie" w:type="paragraph">
     <w:name w:val="Bibliography"/>
     <w:basedOn w:val="Normal"/>
     <w:qFormat/>
   </w:style>
-  <w:style w:type="paragraph" w:styleId="Normalcentr">
+  <w:style w:styleId="Normalcentr" w:type="paragraph">
     <w:name w:val="Block Text"/>
     <w:basedOn w:val="Corpsdetexte"/>
     <w:next w:val="Corpsdetexte"/>
@@ -2749,46 +2772,43 @@
     <w:unhideWhenUsed/>
     <w:qFormat/>
     <w:pPr>
-      <w:spacing w:before="100" w:after="100"/>
+      <w:spacing w:after="100" w:before="100"/>
     </w:pPr>
     <w:rPr>
-      <w:rFonts w:asciiTheme="majorHAnsi" w:eastAsiaTheme="majorEastAsia" w:hAnsiTheme="majorHAnsi" w:cstheme="majorBidi"/>
+      <w:rFonts w:asciiTheme="majorHAnsi" w:cstheme="majorBidi" w:eastAsiaTheme="majorEastAsia" w:hAnsiTheme="majorHAnsi"/>
       <w:bCs/>
       <w:sz w:val="20"/>
       <w:szCs w:val="20"/>
     </w:rPr>
   </w:style>
-  <w:style w:type="paragraph" w:styleId="Notedebasdepage">
+  <w:style w:styleId="Notedebasdepage" w:type="paragraph">
     <w:name w:val="footnote text"/>
     <w:basedOn w:val="Normal"/>
     <w:uiPriority w:val="9"/>
     <w:unhideWhenUsed/>
     <w:qFormat/>
   </w:style>
-  <w:style w:type="table" w:customStyle="1" w:styleId="Table">
+  <w:style w:customStyle="1" w:styleId="Table" w:type="table">
     <w:name w:val="Table"/>
     <w:semiHidden/>
     <w:unhideWhenUsed/>
     <w:qFormat/>
-    <w:rsid w:val="004F0E11"/>
-    <w:pPr>
-      <w:keepNext/>
-    </w:pPr>
+    <w:rsid w:val="00A33FE1"/>
     <w:tblPr>
       <w:tblStyleRowBandSize w:val="1"/>
-      <w:tblInd w:w="0" w:type="dxa"/>
+      <w:tblInd w:type="dxa" w:w="0"/>
       <w:tblBorders>
-        <w:bottom w:val="single" w:sz="4" w:space="0" w:color="000000" w:themeColor="text1"/>
+        <w:bottom w:color="000000" w:space="0" w:sz="4" w:themeColor="text1" w:val="single"/>
       </w:tblBorders>
       <w:tblCellMar>
-        <w:top w:w="0" w:type="dxa"/>
-        <w:left w:w="108" w:type="dxa"/>
-        <w:bottom w:w="0" w:type="dxa"/>
-        <w:right w:w="108" w:type="dxa"/>
+        <w:top w:type="dxa" w:w="0"/>
+        <w:left w:type="dxa" w:w="108"/>
+        <w:bottom w:type="dxa" w:w="0"/>
+        <w:right w:type="dxa" w:w="108"/>
       </w:tblCellMar>
     </w:tblPr>
     <w:tcPr>
-      <w:shd w:val="clear" w:color="auto" w:fill="auto"/>
+      <w:shd w:color="auto" w:fill="auto" w:val="clear"/>
     </w:tcPr>
     <w:tblStylePr w:type="firstRow">
       <w:rPr>
@@ -2802,7 +2822,7 @@
       </w:trPr>
       <w:tcPr>
         <w:tcBorders>
-          <w:bottom w:val="single" w:sz="4" w:space="0" w:color="000000" w:themeColor="text1"/>
+          <w:bottom w:color="000000" w:space="0" w:sz="4" w:themeColor="text1" w:val="single"/>
         </w:tcBorders>
       </w:tcPr>
     </w:tblStylePr>
@@ -2810,19 +2830,19 @@
       <w:tblPr/>
       <w:tcPr>
         <w:tcBorders>
-          <w:right w:val="single" w:sz="4" w:space="0" w:color="000000" w:themeColor="text1"/>
+          <w:right w:color="000000" w:space="0" w:sz="4" w:themeColor="text1" w:val="single"/>
         </w:tcBorders>
-        <w:shd w:val="clear" w:color="auto" w:fill="auto"/>
+        <w:shd w:color="auto" w:fill="auto" w:val="clear"/>
       </w:tcPr>
     </w:tblStylePr>
     <w:tblStylePr w:type="band1Horz">
       <w:tblPr/>
       <w:tcPr>
-        <w:shd w:val="clear" w:color="auto" w:fill="EEECE1" w:themeFill="background2"/>
+        <w:shd w:color="auto" w:fill="EEECE1" w:themeFill="background2" w:val="clear"/>
       </w:tcPr>
     </w:tblStylePr>
   </w:style>
-  <w:style w:type="paragraph" w:customStyle="1" w:styleId="DefinitionTerm">
+  <w:style w:customStyle="1" w:styleId="DefinitionTerm" w:type="paragraph">
     <w:name w:val="Definition Term"/>
     <w:basedOn w:val="Normal"/>
     <w:next w:val="Definition"/>
@@ -2835,11 +2855,11 @@
       <w:b/>
     </w:rPr>
   </w:style>
-  <w:style w:type="paragraph" w:customStyle="1" w:styleId="Definition">
+  <w:style w:customStyle="1" w:styleId="Definition" w:type="paragraph">
     <w:name w:val="Definition"/>
     <w:basedOn w:val="Normal"/>
   </w:style>
-  <w:style w:type="paragraph" w:styleId="Lgende">
+  <w:style w:styleId="Lgende" w:type="paragraph">
     <w:name w:val="caption"/>
     <w:basedOn w:val="Normal"/>
     <w:link w:val="LgendeCar"/>
@@ -2850,24 +2870,24 @@
       <w:i/>
     </w:rPr>
   </w:style>
-  <w:style w:type="paragraph" w:customStyle="1" w:styleId="TableCaption">
+  <w:style w:customStyle="1" w:styleId="TableCaption" w:type="paragraph">
     <w:name w:val="Table Caption"/>
     <w:basedOn w:val="Lgende"/>
-    <w:rsid w:val="009137D8"/>
-    <w:pPr>
-      <w:keepNext/>
-      <w:jc w:val="center"/>
-    </w:pPr>
-  </w:style>
-  <w:style w:type="paragraph" w:customStyle="1" w:styleId="ImageCaption">
-    <w:name w:val="Image Caption"/>
-    <w:basedOn w:val="Lgende"/>
-    <w:rsid w:val="00CD4DBF"/>
+    <w:rsid w:val="00A33FE1"/>
     <w:pPr>
       <w:jc w:val="center"/>
     </w:pPr>
   </w:style>
-  <w:style w:type="paragraph" w:customStyle="1" w:styleId="Figure">
+  <w:style w:customStyle="1" w:styleId="ImageCaption" w:type="paragraph">
+    <w:name w:val="Image Caption"/>
+    <w:basedOn w:val="Lgende"/>
+    <w:rsid w:val="00A33FE1"/>
+    <w:pPr>
+      <w:widowControl w:val="0"/>
+      <w:jc w:val="center"/>
+    </w:pPr>
+  </w:style>
+  <w:style w:customStyle="1" w:styleId="Figure" w:type="paragraph">
     <w:name w:val="Figure"/>
     <w:basedOn w:val="Normal"/>
     <w:rsid w:val="009B2D46"/>
@@ -2878,16 +2898,22 @@
       <w:jc w:val="center"/>
     </w:pPr>
   </w:style>
-  <w:style w:type="paragraph" w:customStyle="1" w:styleId="CaptionedFigure">
+  <w:style w:customStyle="1" w:styleId="CaptionedFigure" w:type="paragraph">
     <w:name w:val="Captioned Figure"/>
     <w:basedOn w:val="Figure"/>
-  </w:style>
-  <w:style w:type="character" w:customStyle="1" w:styleId="LgendeCar">
+    <w:rsid w:val="00A33FE1"/>
+    <w:pPr>
+      <w:keepNext w:val="0"/>
+      <w:keepLines w:val="0"/>
+      <w:widowControl w:val="0"/>
+    </w:pPr>
+  </w:style>
+  <w:style w:customStyle="1" w:styleId="LgendeCar" w:type="character">
     <w:name w:val="Légende Car"/>
     <w:basedOn w:val="Policepardfaut"/>
     <w:link w:val="Lgende"/>
   </w:style>
-  <w:style w:type="character" w:customStyle="1" w:styleId="VerbatimChar">
+  <w:style w:customStyle="1" w:styleId="VerbatimChar" w:type="character">
     <w:name w:val="Verbatim Char"/>
     <w:basedOn w:val="LgendeCar"/>
     <w:rsid w:val="009137D8"/>
@@ -2896,18 +2922,18 @@
       <w:color w:val="C00000"/>
       <w:sz w:val="22"/>
       <w:u w:val="none"/>
-      <w:bdr w:val="none" w:sz="0" w:space="0" w:color="auto"/>
-      <w:shd w:val="clear" w:color="auto" w:fill="F2F2F2" w:themeFill="background1" w:themeFillShade="F2"/>
-    </w:rPr>
-  </w:style>
-  <w:style w:type="character" w:styleId="Appelnotedebasdep">
+      <w:bdr w:color="auto" w:space="0" w:sz="0" w:val="none"/>
+      <w:shd w:color="auto" w:fill="F2F2F2" w:themeFill="background1" w:themeFillShade="F2" w:val="clear"/>
+    </w:rPr>
+  </w:style>
+  <w:style w:styleId="Appelnotedebasdep" w:type="character">
     <w:name w:val="footnote reference"/>
     <w:basedOn w:val="LgendeCar"/>
     <w:rPr>
       <w:vertAlign w:val="superscript"/>
     </w:rPr>
   </w:style>
-  <w:style w:type="character" w:styleId="Lienhypertexte">
+  <w:style w:styleId="Lienhypertexte" w:type="character">
     <w:name w:val="Hyperlink"/>
     <w:basedOn w:val="LgendeCar"/>
     <w:rsid w:val="009137D8"/>
@@ -2915,7 +2941,7 @@
       <w:color w:val="C00000"/>
     </w:rPr>
   </w:style>
-  <w:style w:type="paragraph" w:styleId="En-ttedetabledesmatires">
+  <w:style w:styleId="En-ttedetabledesmatires" w:type="paragraph">
     <w:name w:val="TOC Heading"/>
     <w:basedOn w:val="Titre1"/>
     <w:next w:val="Corpsdetexte"/>
@@ -2936,13 +2962,13 @@
       <w:bCs w:val="0"/>
     </w:rPr>
   </w:style>
-  <w:style w:type="character" w:customStyle="1" w:styleId="CorpsdetexteCar">
+  <w:style w:customStyle="1" w:styleId="CorpsdetexteCar" w:type="character">
     <w:name w:val="Corps de texte Car"/>
     <w:basedOn w:val="Policepardfaut"/>
     <w:link w:val="Corpsdetexte"/>
     <w:rsid w:val="009137D8"/>
   </w:style>
-  <w:style w:type="paragraph" w:styleId="Paragraphedeliste">
+  <w:style w:styleId="Paragraphedeliste" w:type="paragraph">
     <w:name w:val="List Paragraph"/>
     <w:basedOn w:val="Normal"/>
     <w:rsid w:val="005E0C3D"/>
@@ -2951,7 +2977,7 @@
       <w:contextualSpacing/>
     </w:pPr>
   </w:style>
-  <w:style w:type="numbering" w:customStyle="1" w:styleId="Defaultul">
+  <w:style w:customStyle="1" w:styleId="Defaultul" w:type="numbering">
     <w:name w:val="Default ul"/>
     <w:basedOn w:val="Aucuneliste"/>
     <w:uiPriority w:val="99"/>
@@ -2962,7 +2988,7 @@
       </w:numPr>
     </w:pPr>
   </w:style>
-  <w:style w:type="numbering" w:customStyle="1" w:styleId="Defaultol">
+  <w:style w:customStyle="1" w:styleId="Defaultol" w:type="numbering">
     <w:name w:val="Default ol"/>
     <w:basedOn w:val="Aucuneliste"/>
     <w:uiPriority w:val="99"/>
@@ -2973,7 +2999,7 @@
       </w:numPr>
     </w:pPr>
   </w:style>
-  <w:style w:type="paragraph" w:styleId="Pieddepage">
+  <w:style w:styleId="Pieddepage" w:type="paragraph">
     <w:name w:val="footer"/>
     <w:basedOn w:val="Normal"/>
     <w:link w:val="PieddepageCar"/>
@@ -2981,26 +3007,26 @@
     <w:rsid w:val="00676DF8"/>
     <w:pPr>
       <w:tabs>
-        <w:tab w:val="center" w:pos="4536"/>
-        <w:tab w:val="right" w:pos="9072"/>
+        <w:tab w:pos="4536" w:val="center"/>
+        <w:tab w:pos="9072" w:val="right"/>
       </w:tabs>
       <w:spacing w:after="0"/>
     </w:pPr>
   </w:style>
-  <w:style w:type="character" w:customStyle="1" w:styleId="PieddepageCar">
+  <w:style w:customStyle="1" w:styleId="PieddepageCar" w:type="character">
     <w:name w:val="Pied de page Car"/>
     <w:basedOn w:val="Policepardfaut"/>
     <w:link w:val="Pieddepage"/>
     <w:rsid w:val="00676DF8"/>
   </w:style>
-  <w:style w:type="character" w:styleId="Numrodepage">
+  <w:style w:styleId="Numrodepage" w:type="character">
     <w:name w:val="page number"/>
     <w:basedOn w:val="Policepardfaut"/>
     <w:semiHidden/>
     <w:unhideWhenUsed/>
     <w:rsid w:val="00676DF8"/>
   </w:style>
-  <w:style w:type="paragraph" w:styleId="En-tte">
+  <w:style w:styleId="En-tte" w:type="paragraph">
     <w:name w:val="header"/>
     <w:basedOn w:val="Normal"/>
     <w:link w:val="En-tteCar"/>
@@ -3008,13 +3034,13 @@
     <w:rsid w:val="003F65B2"/>
     <w:pPr>
       <w:tabs>
-        <w:tab w:val="center" w:pos="4536"/>
-        <w:tab w:val="right" w:pos="9072"/>
+        <w:tab w:pos="4536" w:val="center"/>
+        <w:tab w:pos="9072" w:val="right"/>
       </w:tabs>
       <w:spacing w:after="0"/>
     </w:pPr>
   </w:style>
-  <w:style w:type="character" w:customStyle="1" w:styleId="En-tteCar">
+  <w:style w:customStyle="1" w:styleId="En-tteCar" w:type="character">
     <w:name w:val="En-tête Car"/>
     <w:basedOn w:val="Policepardfaut"/>
     <w:link w:val="En-tte"/>
@@ -3074,7 +3100,7 @@
     <w:name w:val="ConstantTok"/>
     <w:basedOn w:val="VerbatimChar"/>
     <w:rPr>
-      <w:color w:val="000000"/>
+      <w:color w:val="8f5902"/>
       <w:shd w:val="clear" w:fill="f8f8f8"/>
     </w:rPr>
   </w:style>
@@ -3090,8 +3116,9 @@
     <w:name w:val="SpecialCharTok"/>
     <w:basedOn w:val="VerbatimChar"/>
     <w:rPr>
-      <w:color w:val="000000"/>
+      <w:color w:val="ce5c00"/>
       <w:shd w:val="clear" w:fill="f8f8f8"/>
+      <w:b/>
     </w:rPr>
   </w:style>
   <w:style w:type="character" w:customStyle="1" w:styleId="StringTok">
@@ -3176,8 +3203,9 @@
     <w:name w:val="FunctionTok"/>
     <w:basedOn w:val="VerbatimChar"/>
     <w:rPr>
-      <w:color w:val="000000"/>
+      <w:color w:val="204a87"/>
       <w:shd w:val="clear" w:fill="f8f8f8"/>
+      <w:b/>
     </w:rPr>
   </w:style>
   <w:style w:type="character" w:customStyle="1" w:styleId="VariableTok">
@@ -3233,7 +3261,7 @@
     <w:name w:val="AttributeTok"/>
     <w:basedOn w:val="VerbatimChar"/>
     <w:rPr>
-      <w:color w:val="c4a000"/>
+      <w:color w:val="204a87"/>
       <w:shd w:val="clear" w:fill="f8f8f8"/>
     </w:rPr>
   </w:style>

</xml_diff>